<commit_message>
updated dox with code review
</commit_message>
<xml_diff>
--- a/docs/00_vzreducer_reducer.py_CACIE_Tools.ctp.docx
+++ b/docs/00_vzreducer_reducer.py_CACIE_Tools.ctp.docx
@@ -47,6 +47,7 @@
           <w:dataBinding w:prefixMappings="xmlns:ns0='http://purl.org/dc/elements/1.1/' xmlns:ns1='http://schemas.openxmlformats.org/package/2006/metadata/core-properties' " w:xpath="/ns1:coreProperties[1]/ns1:keywords[1]" w:storeItemID="{6C3C8BC8-F283-45AE-878A-BAB7291924A1}"/>
           <w:text/>
         </w:sdtPr>
+        <w:sdtEndPr/>
         <w:sdtContent>
           <w:r>
             <w:rPr>
@@ -351,12 +352,26 @@
         <w:rPr>
           <w:rFonts w:ascii="Arial" w:hAnsi="Arial"/>
         </w:rPr>
-        <w:t xml:space="preserve">The Ramer-Douglas-Peucker algorithm is </w:t>
-      </w:r>
+        <w:t>The Ramer-Douglas-</w:t>
+      </w:r>
+      <w:proofErr w:type="spellStart"/>
       <w:r>
         <w:rPr>
           <w:rFonts w:ascii="Arial" w:hAnsi="Arial"/>
         </w:rPr>
+        <w:t>Peucker</w:t>
+      </w:r>
+      <w:proofErr w:type="spellEnd"/>
+      <w:r>
+        <w:rPr>
+          <w:rFonts w:ascii="Arial" w:hAnsi="Arial"/>
+        </w:rPr>
+        <w:t xml:space="preserve"> algorithm is </w:t>
+      </w:r>
+      <w:r>
+        <w:rPr>
+          <w:rFonts w:ascii="Arial" w:hAnsi="Arial"/>
+        </w:rPr>
         <w:t xml:space="preserve">implemented for the reduction of the </w:t>
       </w:r>
       <w:r>
@@ -387,7 +402,21 @@
         <w:rPr>
           <w:rFonts w:ascii="Arial" w:hAnsi="Arial"/>
         </w:rPr>
-        <w:t xml:space="preserve">Inputs to the Ramer-Douglas-Peuker algorithm consist of the original dataset (ordered by timestep) and a </w:t>
+        <w:t>Inputs to the Ramer-Douglas-</w:t>
+      </w:r>
+      <w:proofErr w:type="spellStart"/>
+      <w:r>
+        <w:rPr>
+          <w:rFonts w:ascii="Arial" w:hAnsi="Arial"/>
+        </w:rPr>
+        <w:t>Peuker</w:t>
+      </w:r>
+      <w:proofErr w:type="spellEnd"/>
+      <w:r>
+        <w:rPr>
+          <w:rFonts w:ascii="Arial" w:hAnsi="Arial"/>
+        </w:rPr>
+        <w:t xml:space="preserve"> algorithm consist of the original dataset (ordered by timestep) and a </w:t>
       </w:r>
       <w:r>
         <w:rPr>
@@ -483,7 +512,21 @@
         <w:rPr>
           <w:rFonts w:ascii="Arial" w:hAnsi="Arial"/>
         </w:rPr>
-        <w:t xml:space="preserve">Following the reduction using the Ramer-Douglas-Peuker algorithm, additional corrections </w:t>
+        <w:t>Following the reduction using the Ramer-Douglas-</w:t>
+      </w:r>
+      <w:proofErr w:type="spellStart"/>
+      <w:r>
+        <w:rPr>
+          <w:rFonts w:ascii="Arial" w:hAnsi="Arial"/>
+        </w:rPr>
+        <w:t>Peuker</w:t>
+      </w:r>
+      <w:proofErr w:type="spellEnd"/>
+      <w:r>
+        <w:rPr>
+          <w:rFonts w:ascii="Arial" w:hAnsi="Arial"/>
+        </w:rPr>
+        <w:t xml:space="preserve"> algorithm, additional corrections </w:t>
       </w:r>
       <w:r>
         <w:rPr>
@@ -709,7 +752,21 @@
         <w:rPr>
           <w:rFonts w:ascii="Arial" w:hAnsi="Arial" w:cs="Arial"/>
         </w:rPr>
-        <w:t>Read in user-defined input values from a JSON-formatted file (.JSON filename provided as an argument to the python script)</w:t>
+        <w:t xml:space="preserve">Read in user-defined input values from a JSON-formatted file </w:t>
+      </w:r>
+      <w:proofErr w:type="gramStart"/>
+      <w:r>
+        <w:rPr>
+          <w:rFonts w:ascii="Arial" w:hAnsi="Arial" w:cs="Arial"/>
+        </w:rPr>
+        <w:t>(.JSON</w:t>
+      </w:r>
+      <w:proofErr w:type="gramEnd"/>
+      <w:r>
+        <w:rPr>
+          <w:rFonts w:ascii="Arial" w:hAnsi="Arial" w:cs="Arial"/>
+        </w:rPr>
+        <w:t xml:space="preserve"> filename provided as an argument to the python script)</w:t>
       </w:r>
     </w:p>
     <w:p>
@@ -1106,8 +1163,15 @@
           <w:rFonts w:ascii="Arial" w:hAnsi="Arial" w:cs="Arial"/>
         </w:rPr>
         <w:br/>
+      </w:r>
+      <w:proofErr w:type="spellStart"/>
+      <w:r>
+        <w:rPr>
+          <w:rFonts w:ascii="Arial" w:hAnsi="Arial" w:cs="Arial"/>
+        </w:rPr>
         <w:t>argparse</w:t>
       </w:r>
+      <w:proofErr w:type="spellEnd"/>
       <w:r>
         <w:rPr>
           <w:rFonts w:ascii="Arial" w:hAnsi="Arial" w:cs="Arial"/>
@@ -1134,8 +1198,15 @@
           <w:rFonts w:ascii="Arial" w:hAnsi="Arial" w:cs="Arial"/>
         </w:rPr>
         <w:br/>
+      </w:r>
+      <w:proofErr w:type="spellStart"/>
+      <w:r>
+        <w:rPr>
+          <w:rFonts w:ascii="Arial" w:hAnsi="Arial" w:cs="Arial"/>
+        </w:rPr>
         <w:t>os</w:t>
       </w:r>
+      <w:proofErr w:type="spellEnd"/>
       <w:r>
         <w:rPr>
           <w:rFonts w:ascii="Arial" w:hAnsi="Arial" w:cs="Arial"/>
@@ -1163,15 +1234,37 @@
           <w:rFonts w:ascii="Arial" w:hAnsi="Arial" w:cs="Arial"/>
         </w:rPr>
         <w:br/>
-        <w:t xml:space="preserve">matplotlib.pyplot </w:t>
+      </w:r>
+      <w:proofErr w:type="spellStart"/>
+      <w:proofErr w:type="gramStart"/>
+      <w:r>
+        <w:rPr>
+          <w:rFonts w:ascii="Arial" w:hAnsi="Arial" w:cs="Arial"/>
+        </w:rPr>
+        <w:t>matplotlib.pyplot</w:t>
+      </w:r>
+      <w:proofErr w:type="spellEnd"/>
+      <w:proofErr w:type="gramEnd"/>
+      <w:r>
+        <w:rPr>
+          <w:rFonts w:ascii="Arial" w:hAnsi="Arial" w:cs="Arial"/>
+        </w:rPr>
+        <w:t xml:space="preserve"> </w:t>
       </w:r>
       <w:r>
         <w:rPr>
           <w:rFonts w:ascii="Arial" w:hAnsi="Arial" w:cs="Arial"/>
         </w:rPr>
         <w:br/>
+      </w:r>
+      <w:proofErr w:type="spellStart"/>
+      <w:r>
+        <w:rPr>
+          <w:rFonts w:ascii="Arial" w:hAnsi="Arial" w:cs="Arial"/>
+        </w:rPr>
         <w:t>numpy</w:t>
       </w:r>
+      <w:proofErr w:type="spellEnd"/>
       <w:r>
         <w:rPr>
           <w:rFonts w:ascii="Arial" w:hAnsi="Arial" w:cs="Arial"/>
@@ -1185,19 +1278,28 @@
         </w:rPr>
         <w:br/>
       </w:r>
+      <w:proofErr w:type="spellStart"/>
       <w:r>
         <w:rPr>
           <w:rFonts w:ascii="Arial" w:hAnsi="Arial" w:cs="Arial"/>
         </w:rPr>
         <w:t>scipy.signal</w:t>
       </w:r>
+      <w:proofErr w:type="spellEnd"/>
       <w:r>
         <w:rPr>
           <w:rFonts w:ascii="Arial" w:hAnsi="Arial" w:cs="Arial"/>
         </w:rPr>
         <w:br/>
+      </w:r>
+      <w:proofErr w:type="spellStart"/>
+      <w:r>
+        <w:rPr>
+          <w:rFonts w:ascii="Arial" w:hAnsi="Arial" w:cs="Arial"/>
+        </w:rPr>
         <w:t>scipy.integrate</w:t>
       </w:r>
+      <w:proofErr w:type="spellEnd"/>
     </w:p>
     <w:p>
       <w:pPr>
@@ -1218,7 +1320,21 @@
           <w:rFonts w:ascii="Arial" w:hAnsi="Arial" w:cs="Arial"/>
         </w:rPr>
         <w:br/>
-        <w:t>pylib\vzreducer\config.py [config, parse_args]</w:t>
+        <w:t xml:space="preserve">pylib\vzreducer\config.py [config, </w:t>
+      </w:r>
+      <w:proofErr w:type="spellStart"/>
+      <w:r>
+        <w:rPr>
+          <w:rFonts w:ascii="Arial" w:hAnsi="Arial" w:cs="Arial"/>
+        </w:rPr>
+        <w:t>parse_args</w:t>
+      </w:r>
+      <w:proofErr w:type="spellEnd"/>
+      <w:r>
+        <w:rPr>
+          <w:rFonts w:ascii="Arial" w:hAnsi="Arial" w:cs="Arial"/>
+        </w:rPr>
+        <w:t>]</w:t>
       </w:r>
       <w:r>
         <w:rPr>
@@ -1244,14 +1360,42 @@
           <w:rFonts w:ascii="Arial" w:hAnsi="Arial" w:cs="Arial"/>
         </w:rPr>
         <w:br/>
-        <w:t>pylib\config\config.py [read_config]</w:t>
+        <w:t>pylib\config\config.py [</w:t>
+      </w:r>
+      <w:proofErr w:type="spellStart"/>
+      <w:r>
+        <w:rPr>
+          <w:rFonts w:ascii="Arial" w:hAnsi="Arial" w:cs="Arial"/>
+        </w:rPr>
+        <w:t>read_config</w:t>
+      </w:r>
+      <w:proofErr w:type="spellEnd"/>
+      <w:r>
+        <w:rPr>
+          <w:rFonts w:ascii="Arial" w:hAnsi="Arial" w:cs="Arial"/>
+        </w:rPr>
+        <w:t>]</w:t>
       </w:r>
       <w:r>
         <w:rPr>
           <w:rFonts w:ascii="Arial" w:hAnsi="Arial" w:cs="Arial"/>
         </w:rPr>
         <w:br/>
-        <w:t>pylib\autoparse\autoparse.py [config_parser]</w:t>
+        <w:t>pylib\autoparse\autoparse.py [</w:t>
+      </w:r>
+      <w:proofErr w:type="spellStart"/>
+      <w:r>
+        <w:rPr>
+          <w:rFonts w:ascii="Arial" w:hAnsi="Arial" w:cs="Arial"/>
+        </w:rPr>
+        <w:t>config_parser</w:t>
+      </w:r>
+      <w:proofErr w:type="spellEnd"/>
+      <w:r>
+        <w:rPr>
+          <w:rFonts w:ascii="Arial" w:hAnsi="Arial" w:cs="Arial"/>
+        </w:rPr>
+        <w:t>]</w:t>
       </w:r>
       <w:r>
         <w:rPr>
@@ -1265,7 +1409,34 @@
           <w:rFonts w:ascii="Arial" w:hAnsi="Arial" w:cs="Arial"/>
         </w:rPr>
         <w:br/>
-        <w:t>pylib\vzreducer\constants</w:t>
+      </w:r>
+      <w:proofErr w:type="spellStart"/>
+      <w:r>
+        <w:rPr>
+          <w:rFonts w:ascii="Arial" w:hAnsi="Arial" w:cs="Arial"/>
+        </w:rPr>
+        <w:t>pylib</w:t>
+      </w:r>
+      <w:proofErr w:type="spellEnd"/>
+      <w:r>
+        <w:rPr>
+          <w:rFonts w:ascii="Arial" w:hAnsi="Arial" w:cs="Arial"/>
+        </w:rPr>
+        <w:t>\</w:t>
+      </w:r>
+      <w:proofErr w:type="spellStart"/>
+      <w:r>
+        <w:rPr>
+          <w:rFonts w:ascii="Arial" w:hAnsi="Arial" w:cs="Arial"/>
+        </w:rPr>
+        <w:t>vzreducer</w:t>
+      </w:r>
+      <w:proofErr w:type="spellEnd"/>
+      <w:r>
+        <w:rPr>
+          <w:rFonts w:ascii="Arial" w:hAnsi="Arial" w:cs="Arial"/>
+        </w:rPr>
+        <w:t>\constants</w:t>
       </w:r>
       <w:r>
         <w:rPr>
@@ -1327,12 +1498,14 @@
         </w:rPr>
         <w:t>[</w:t>
       </w:r>
+      <w:proofErr w:type="spellStart"/>
       <w:r>
         <w:rPr>
           <w:rFonts w:ascii="Arial" w:hAnsi="Arial" w:cs="Arial"/>
         </w:rPr>
         <w:t>parse_input_file</w:t>
       </w:r>
+      <w:proofErr w:type="spellEnd"/>
       <w:r>
         <w:rPr>
           <w:rFonts w:ascii="Arial" w:hAnsi="Arial" w:cs="Arial"/>
@@ -1393,12 +1566,14 @@
         </w:rPr>
         <w:t>[</w:t>
       </w:r>
+      <w:proofErr w:type="spellStart"/>
       <w:r>
         <w:rPr>
           <w:rFonts w:ascii="Arial" w:hAnsi="Arial" w:cs="Arial"/>
         </w:rPr>
         <w:t>SolidWasteReleaseData</w:t>
       </w:r>
+      <w:proofErr w:type="spellEnd"/>
       <w:r>
         <w:rPr>
           <w:rFonts w:ascii="Arial" w:hAnsi="Arial" w:cs="Arial"/>
@@ -1459,12 +1634,14 @@
         </w:rPr>
         <w:t>[</w:t>
       </w:r>
+      <w:proofErr w:type="spellStart"/>
       <w:r>
         <w:rPr>
           <w:rFonts w:ascii="Arial" w:hAnsi="Arial" w:cs="Arial"/>
         </w:rPr>
         <w:t>reduce_dataset</w:t>
       </w:r>
+      <w:proofErr w:type="spellEnd"/>
       <w:r>
         <w:rPr>
           <w:rFonts w:ascii="Arial" w:hAnsi="Arial" w:cs="Arial"/>
@@ -1477,41 +1654,60 @@
         </w:rPr>
         <w:br/>
       </w:r>
+      <w:proofErr w:type="spellStart"/>
       <w:r>
         <w:rPr>
           <w:rFonts w:ascii="Arial" w:hAnsi="Arial" w:cs="Arial"/>
         </w:rPr>
         <w:t>pylib</w:t>
       </w:r>
+      <w:proofErr w:type="spellEnd"/>
       <w:r>
         <w:rPr>
           <w:rFonts w:ascii="Arial" w:hAnsi="Arial" w:cs="Arial"/>
         </w:rPr>
         <w:t>\</w:t>
       </w:r>
+      <w:proofErr w:type="spellStart"/>
       <w:r>
         <w:rPr>
           <w:rFonts w:ascii="Arial" w:hAnsi="Arial" w:cs="Arial"/>
         </w:rPr>
         <w:t>vzreducer</w:t>
       </w:r>
+      <w:proofErr w:type="spellEnd"/>
       <w:r>
         <w:rPr>
           <w:rFonts w:ascii="Arial" w:hAnsi="Arial" w:cs="Arial"/>
         </w:rPr>
         <w:t>\</w:t>
       </w:r>
-      <w:r>
-        <w:rPr>
-          <w:rFonts w:ascii="Arial" w:hAnsi="Arial" w:cs="Arial"/>
-        </w:rPr>
-        <w:t xml:space="preserve">summary_file </w:t>
-      </w:r>
-      <w:r>
-        <w:rPr>
-          <w:rFonts w:ascii="Arial" w:hAnsi="Arial" w:cs="Arial"/>
-        </w:rPr>
-        <w:t>[get</w:t>
+      <w:proofErr w:type="spellStart"/>
+      <w:r>
+        <w:rPr>
+          <w:rFonts w:ascii="Arial" w:hAnsi="Arial" w:cs="Arial"/>
+        </w:rPr>
+        <w:t>summary_file</w:t>
+      </w:r>
+      <w:proofErr w:type="spellEnd"/>
+      <w:r>
+        <w:rPr>
+          <w:rFonts w:ascii="Arial" w:hAnsi="Arial" w:cs="Arial"/>
+        </w:rPr>
+        <w:t xml:space="preserve"> </w:t>
+      </w:r>
+      <w:r>
+        <w:rPr>
+          <w:rFonts w:ascii="Arial" w:hAnsi="Arial" w:cs="Arial"/>
+        </w:rPr>
+        <w:t>[</w:t>
+      </w:r>
+      <w:proofErr w:type="spellStart"/>
+      <w:r>
+        <w:rPr>
+          <w:rFonts w:ascii="Arial" w:hAnsi="Arial" w:cs="Arial"/>
+        </w:rPr>
+        <w:t>get</w:t>
       </w:r>
       <w:r>
         <w:rPr>
@@ -1519,18 +1715,47 @@
         </w:rPr>
         <w:t>_summary_file</w:t>
       </w:r>
-      <w:r>
-        <w:rPr>
-          <w:rFonts w:ascii="Arial" w:hAnsi="Arial" w:cs="Arial"/>
-        </w:rPr>
-        <w:t>, summary_info]</w:t>
+      <w:proofErr w:type="spellEnd"/>
+      <w:r>
+        <w:rPr>
+          <w:rFonts w:ascii="Arial" w:hAnsi="Arial" w:cs="Arial"/>
+        </w:rPr>
+        <w:t xml:space="preserve">, </w:t>
+      </w:r>
+      <w:proofErr w:type="spellStart"/>
+      <w:r>
+        <w:rPr>
+          <w:rFonts w:ascii="Arial" w:hAnsi="Arial" w:cs="Arial"/>
+        </w:rPr>
+        <w:t>summary_info</w:t>
+      </w:r>
+      <w:proofErr w:type="spellEnd"/>
+      <w:r>
+        <w:rPr>
+          <w:rFonts w:ascii="Arial" w:hAnsi="Arial" w:cs="Arial"/>
+        </w:rPr>
+        <w:t>]</w:t>
       </w:r>
       <w:r>
         <w:rPr>
           <w:rFonts w:ascii="Arial" w:hAnsi="Arial" w:cs="Arial"/>
         </w:rPr>
         <w:br/>
-        <w:t>pylib\timeseries\timeseries.py [TimeSeries]</w:t>
+        <w:t>pylib\timeseries\timeseries.py [</w:t>
+      </w:r>
+      <w:proofErr w:type="spellStart"/>
+      <w:r>
+        <w:rPr>
+          <w:rFonts w:ascii="Arial" w:hAnsi="Arial" w:cs="Arial"/>
+        </w:rPr>
+        <w:t>TimeSeries</w:t>
+      </w:r>
+      <w:proofErr w:type="spellEnd"/>
+      <w:r>
+        <w:rPr>
+          <w:rFonts w:ascii="Arial" w:hAnsi="Arial" w:cs="Arial"/>
+        </w:rPr>
+        <w:t>]</w:t>
       </w:r>
       <w:r>
         <w:rPr>
@@ -1593,8 +1818,43 @@
           <w:rFonts w:ascii="Arial" w:hAnsi="Arial" w:cs="Arial"/>
         </w:rPr>
         <w:br/>
-        <w:t>pylib\datareduction\rdp</w:t>
-      </w:r>
+      </w:r>
+      <w:proofErr w:type="spellStart"/>
+      <w:r>
+        <w:rPr>
+          <w:rFonts w:ascii="Arial" w:hAnsi="Arial" w:cs="Arial"/>
+        </w:rPr>
+        <w:t>pylib</w:t>
+      </w:r>
+      <w:proofErr w:type="spellEnd"/>
+      <w:r>
+        <w:rPr>
+          <w:rFonts w:ascii="Arial" w:hAnsi="Arial" w:cs="Arial"/>
+        </w:rPr>
+        <w:t>\</w:t>
+      </w:r>
+      <w:proofErr w:type="spellStart"/>
+      <w:r>
+        <w:rPr>
+          <w:rFonts w:ascii="Arial" w:hAnsi="Arial" w:cs="Arial"/>
+        </w:rPr>
+        <w:t>datareduction</w:t>
+      </w:r>
+      <w:proofErr w:type="spellEnd"/>
+      <w:r>
+        <w:rPr>
+          <w:rFonts w:ascii="Arial" w:hAnsi="Arial" w:cs="Arial"/>
+        </w:rPr>
+        <w:t>\</w:t>
+      </w:r>
+      <w:proofErr w:type="spellStart"/>
+      <w:r>
+        <w:rPr>
+          <w:rFonts w:ascii="Arial" w:hAnsi="Arial" w:cs="Arial"/>
+        </w:rPr>
+        <w:t>rdp</w:t>
+      </w:r>
+      <w:proofErr w:type="spellEnd"/>
       <w:r>
         <w:rPr>
           <w:rFonts w:ascii="Arial" w:hAnsi="Arial" w:cs="Arial"/>
@@ -1649,12 +1909,14 @@
         </w:rPr>
         <w:t>[</w:t>
       </w:r>
+      <w:proofErr w:type="spellStart"/>
       <w:r>
         <w:rPr>
           <w:rFonts w:ascii="Arial" w:hAnsi="Arial" w:cs="Arial"/>
         </w:rPr>
         <w:t>ReductionResult</w:t>
       </w:r>
+      <w:proofErr w:type="spellEnd"/>
       <w:r>
         <w:rPr>
           <w:rFonts w:ascii="Arial" w:hAnsi="Arial" w:cs="Arial"/>
@@ -1715,12 +1977,14 @@
         </w:rPr>
         <w:t>[</w:t>
       </w:r>
+      <w:proofErr w:type="spellStart"/>
       <w:r>
         <w:rPr>
           <w:rFonts w:ascii="Arial" w:hAnsi="Arial" w:cs="Arial"/>
         </w:rPr>
         <w:t>get_version</w:t>
       </w:r>
+      <w:proofErr w:type="spellEnd"/>
       <w:r>
         <w:rPr>
           <w:rFonts w:ascii="Arial" w:hAnsi="Arial" w:cs="Arial"/>
@@ -1830,11 +2094,19 @@
           <w:rFonts w:ascii="Arial" w:hAnsi="Arial" w:cs="Arial"/>
         </w:rPr>
       </w:pPr>
-      <w:r>
-        <w:rPr>
-          <w:rFonts w:ascii="Arial" w:hAnsi="Arial" w:cs="Arial"/>
-        </w:rPr>
-        <w:t xml:space="preserve">Input_File: </w:t>
+      <w:proofErr w:type="spellStart"/>
+      <w:r>
+        <w:rPr>
+          <w:rFonts w:ascii="Arial" w:hAnsi="Arial" w:cs="Arial"/>
+        </w:rPr>
+        <w:t>Input_File</w:t>
+      </w:r>
+      <w:proofErr w:type="spellEnd"/>
+      <w:r>
+        <w:rPr>
+          <w:rFonts w:ascii="Arial" w:hAnsi="Arial" w:cs="Arial"/>
+        </w:rPr>
+        <w:t xml:space="preserve">: </w:t>
       </w:r>
       <w:r>
         <w:rPr>
@@ -1873,11 +2145,19 @@
           <w:rFonts w:ascii="Arial" w:hAnsi="Arial" w:cs="Arial"/>
         </w:rPr>
       </w:pPr>
-      <w:r>
-        <w:rPr>
-          <w:rFonts w:ascii="Arial" w:hAnsi="Arial" w:cs="Arial"/>
-        </w:rPr>
-        <w:t xml:space="preserve">Output_Directory: </w:t>
+      <w:proofErr w:type="spellStart"/>
+      <w:r>
+        <w:rPr>
+          <w:rFonts w:ascii="Arial" w:hAnsi="Arial" w:cs="Arial"/>
+        </w:rPr>
+        <w:t>Output_Directory</w:t>
+      </w:r>
+      <w:proofErr w:type="spellEnd"/>
+      <w:r>
+        <w:rPr>
+          <w:rFonts w:ascii="Arial" w:hAnsi="Arial" w:cs="Arial"/>
+        </w:rPr>
+        <w:t xml:space="preserve">: </w:t>
       </w:r>
       <w:r>
         <w:rPr>
@@ -1940,7 +2220,35 @@
         <w:rPr>
           <w:rFonts w:ascii="Arial" w:hAnsi="Arial" w:cs="Arial"/>
         </w:rPr>
-        <w:t xml:space="preserve">–loglevel {I,D} </w:t>
+        <w:t>–</w:t>
+      </w:r>
+      <w:proofErr w:type="spellStart"/>
+      <w:r>
+        <w:rPr>
+          <w:rFonts w:ascii="Arial" w:hAnsi="Arial" w:cs="Arial"/>
+        </w:rPr>
+        <w:t>loglevel</w:t>
+      </w:r>
+      <w:proofErr w:type="spellEnd"/>
+      <w:r>
+        <w:rPr>
+          <w:rFonts w:ascii="Arial" w:hAnsi="Arial" w:cs="Arial"/>
+        </w:rPr>
+        <w:t xml:space="preserve"> {</w:t>
+      </w:r>
+      <w:proofErr w:type="gramStart"/>
+      <w:r>
+        <w:rPr>
+          <w:rFonts w:ascii="Arial" w:hAnsi="Arial" w:cs="Arial"/>
+        </w:rPr>
+        <w:t>I,D</w:t>
+      </w:r>
+      <w:proofErr w:type="gramEnd"/>
+      <w:r>
+        <w:rPr>
+          <w:rFonts w:ascii="Arial" w:hAnsi="Arial" w:cs="Arial"/>
+        </w:rPr>
+        <w:t xml:space="preserve">} </w:t>
       </w:r>
       <w:r>
         <w:rPr>
@@ -1953,7 +2261,35 @@
           <w:rFonts w:ascii="Arial" w:hAnsi="Arial" w:cs="Arial"/>
         </w:rPr>
         <w:tab/>
-        <w:t>verbosity of log: (I)nfo, (D)ebug; default=I</w:t>
+        <w:t>verbosity of log: (I)</w:t>
+      </w:r>
+      <w:proofErr w:type="spellStart"/>
+      <w:r>
+        <w:rPr>
+          <w:rFonts w:ascii="Arial" w:hAnsi="Arial" w:cs="Arial"/>
+        </w:rPr>
+        <w:t>nfo</w:t>
+      </w:r>
+      <w:proofErr w:type="spellEnd"/>
+      <w:r>
+        <w:rPr>
+          <w:rFonts w:ascii="Arial" w:hAnsi="Arial" w:cs="Arial"/>
+        </w:rPr>
+        <w:t>, (D)</w:t>
+      </w:r>
+      <w:proofErr w:type="spellStart"/>
+      <w:r>
+        <w:rPr>
+          <w:rFonts w:ascii="Arial" w:hAnsi="Arial" w:cs="Arial"/>
+        </w:rPr>
+        <w:t>ebug</w:t>
+      </w:r>
+      <w:proofErr w:type="spellEnd"/>
+      <w:r>
+        <w:rPr>
+          <w:rFonts w:ascii="Arial" w:hAnsi="Arial" w:cs="Arial"/>
+        </w:rPr>
+        <w:t>; default=I</w:t>
       </w:r>
     </w:p>
     <w:p>
@@ -1972,14 +2308,36 @@
         <w:rPr>
           <w:rFonts w:ascii="Arial" w:hAnsi="Arial" w:cs="Arial"/>
         </w:rPr>
-        <w:t>--logfile LOGFILE</w:t>
-      </w:r>
+        <w:t xml:space="preserve">--logfile </w:t>
+      </w:r>
+      <w:proofErr w:type="spellStart"/>
+      <w:r>
+        <w:rPr>
+          <w:rFonts w:ascii="Arial" w:hAnsi="Arial" w:cs="Arial"/>
+        </w:rPr>
+        <w:t>LOGFILE</w:t>
+      </w:r>
+      <w:proofErr w:type="spellEnd"/>
       <w:r>
         <w:rPr>
           <w:rFonts w:ascii="Arial" w:hAnsi="Arial" w:cs="Arial"/>
         </w:rPr>
         <w:tab/>
-        <w:t>path to a log file (default is stdout)</w:t>
+        <w:t xml:space="preserve">path to a log file (default is </w:t>
+      </w:r>
+      <w:proofErr w:type="spellStart"/>
+      <w:r>
+        <w:rPr>
+          <w:rFonts w:ascii="Arial" w:hAnsi="Arial" w:cs="Arial"/>
+        </w:rPr>
+        <w:t>stdout</w:t>
+      </w:r>
+      <w:proofErr w:type="spellEnd"/>
+      <w:r>
+        <w:rPr>
+          <w:rFonts w:ascii="Arial" w:hAnsi="Arial" w:cs="Arial"/>
+        </w:rPr>
+        <w:t>)</w:t>
       </w:r>
     </w:p>
     <w:p>
@@ -1998,14 +2356,58 @@
         <w:rPr>
           <w:rFonts w:ascii="Arial" w:hAnsi="Arial" w:cs="Arial"/>
         </w:rPr>
-        <w:t xml:space="preserve">–logfilemode {a,w} </w:t>
+        <w:t>–</w:t>
+      </w:r>
+      <w:proofErr w:type="spellStart"/>
+      <w:r>
+        <w:rPr>
+          <w:rFonts w:ascii="Arial" w:hAnsi="Arial" w:cs="Arial"/>
+        </w:rPr>
+        <w:t>logfilemode</w:t>
+      </w:r>
+      <w:proofErr w:type="spellEnd"/>
+      <w:r>
+        <w:rPr>
+          <w:rFonts w:ascii="Arial" w:hAnsi="Arial" w:cs="Arial"/>
+        </w:rPr>
+        <w:t xml:space="preserve"> {</w:t>
+      </w:r>
+      <w:proofErr w:type="spellStart"/>
+      <w:proofErr w:type="gramStart"/>
+      <w:r>
+        <w:rPr>
+          <w:rFonts w:ascii="Arial" w:hAnsi="Arial" w:cs="Arial"/>
+        </w:rPr>
+        <w:t>a,w</w:t>
+      </w:r>
+      <w:proofErr w:type="spellEnd"/>
+      <w:proofErr w:type="gramEnd"/>
+      <w:r>
+        <w:rPr>
+          <w:rFonts w:ascii="Arial" w:hAnsi="Arial" w:cs="Arial"/>
+        </w:rPr>
+        <w:t xml:space="preserve">} </w:t>
       </w:r>
       <w:r>
         <w:rPr>
           <w:rFonts w:ascii="Arial" w:hAnsi="Arial" w:cs="Arial"/>
         </w:rPr>
         <w:tab/>
-        <w:t>Log file mode: (a)ppend or (w)rite; default=w</w:t>
+        <w:t>Log file mode: (a)</w:t>
+      </w:r>
+      <w:proofErr w:type="spellStart"/>
+      <w:r>
+        <w:rPr>
+          <w:rFonts w:ascii="Arial" w:hAnsi="Arial" w:cs="Arial"/>
+        </w:rPr>
+        <w:t>ppend</w:t>
+      </w:r>
+      <w:proofErr w:type="spellEnd"/>
+      <w:r>
+        <w:rPr>
+          <w:rFonts w:ascii="Arial" w:hAnsi="Arial" w:cs="Arial"/>
+        </w:rPr>
+        <w:t xml:space="preserve"> or (w)rite; default=w</w:t>
       </w:r>
     </w:p>
     <w:p>
@@ -2040,8 +2442,30 @@
         <w:rPr>
           <w:rFonts w:ascii="Arial" w:hAnsi="Arial" w:cs="Arial"/>
         </w:rPr>
-        <w:t>python [directory path]/pylib/vzreducer.py [optional arguments—see above] Input_File Output_Directory</w:t>
-      </w:r>
+        <w:t xml:space="preserve">python [directory path]/pylib/vzreducer.py [optional arguments—see above] </w:t>
+      </w:r>
+      <w:proofErr w:type="spellStart"/>
+      <w:r>
+        <w:rPr>
+          <w:rFonts w:ascii="Arial" w:hAnsi="Arial" w:cs="Arial"/>
+        </w:rPr>
+        <w:t>Input_File</w:t>
+      </w:r>
+      <w:proofErr w:type="spellEnd"/>
+      <w:r>
+        <w:rPr>
+          <w:rFonts w:ascii="Arial" w:hAnsi="Arial" w:cs="Arial"/>
+        </w:rPr>
+        <w:t xml:space="preserve"> </w:t>
+      </w:r>
+      <w:proofErr w:type="spellStart"/>
+      <w:r>
+        <w:rPr>
+          <w:rFonts w:ascii="Arial" w:hAnsi="Arial" w:cs="Arial"/>
+        </w:rPr>
+        <w:t>Output_Directory</w:t>
+      </w:r>
+      <w:proofErr w:type="spellEnd"/>
     </w:p>
     <w:p>
       <w:pPr>
@@ -2116,8 +2540,16 @@
           <w:rFonts w:ascii="Arial" w:hAnsi="Arial" w:cs="Arial"/>
         </w:rPr>
         <w:tab/>
-        <w:t>"Source Files":{</w:t>
-      </w:r>
+        <w:t>"Source Files</w:t>
+      </w:r>
+      <w:proofErr w:type="gramStart"/>
+      <w:r>
+        <w:rPr>
+          <w:rFonts w:ascii="Arial" w:hAnsi="Arial" w:cs="Arial"/>
+        </w:rPr>
+        <w:t>":{</w:t>
+      </w:r>
+      <w:proofErr w:type="gramEnd"/>
       <w:r>
         <w:rPr>
           <w:rFonts w:ascii="Arial" w:hAnsi="Arial" w:cs="Arial"/>
@@ -2141,7 +2573,21 @@
         <w:rPr>
           <w:rFonts w:ascii="Arial" w:hAnsi="Arial" w:cs="Arial"/>
         </w:rPr>
-        <w:t>&lt;path_filename&gt;</w:t>
+        <w:t>&lt;</w:t>
+      </w:r>
+      <w:proofErr w:type="spellStart"/>
+      <w:r>
+        <w:rPr>
+          <w:rFonts w:ascii="Arial" w:hAnsi="Arial" w:cs="Arial"/>
+        </w:rPr>
+        <w:t>path_filename</w:t>
+      </w:r>
+      <w:proofErr w:type="spellEnd"/>
+      <w:r>
+        <w:rPr>
+          <w:rFonts w:ascii="Arial" w:hAnsi="Arial" w:cs="Arial"/>
+        </w:rPr>
+        <w:t>&gt;</w:t>
       </w:r>
       <w:r>
         <w:rPr>
@@ -2172,7 +2618,21 @@
         <w:rPr>
           <w:rFonts w:ascii="Arial" w:hAnsi="Arial" w:cs="Arial"/>
         </w:rPr>
-        <w:t>&lt;path_filename&gt;</w:t>
+        <w:t>&lt;</w:t>
+      </w:r>
+      <w:proofErr w:type="spellStart"/>
+      <w:r>
+        <w:rPr>
+          <w:rFonts w:ascii="Arial" w:hAnsi="Arial" w:cs="Arial"/>
+        </w:rPr>
+        <w:t>path_filename</w:t>
+      </w:r>
+      <w:proofErr w:type="spellEnd"/>
+      <w:r>
+        <w:rPr>
+          <w:rFonts w:ascii="Arial" w:hAnsi="Arial" w:cs="Arial"/>
+        </w:rPr>
+        <w:t>&gt;</w:t>
       </w:r>
       <w:r>
         <w:rPr>
@@ -2233,7 +2693,21 @@
         <w:rPr>
           <w:rFonts w:ascii="Arial" w:hAnsi="Arial" w:cs="Arial"/>
         </w:rPr>
-        <w:t>&lt;user_defined_filename&gt;</w:t>
+        <w:t>&lt;</w:t>
+      </w:r>
+      <w:proofErr w:type="spellStart"/>
+      <w:r>
+        <w:rPr>
+          <w:rFonts w:ascii="Arial" w:hAnsi="Arial" w:cs="Arial"/>
+        </w:rPr>
+        <w:t>user_defined_filename</w:t>
+      </w:r>
+      <w:proofErr w:type="spellEnd"/>
+      <w:r>
+        <w:rPr>
+          <w:rFonts w:ascii="Arial" w:hAnsi="Arial" w:cs="Arial"/>
+        </w:rPr>
+        <w:t>&gt;</w:t>
       </w:r>
       <w:r>
         <w:rPr>
@@ -2265,7 +2739,63 @@
           <w:rFonts w:ascii="Arial" w:hAnsi="Arial" w:cs="Arial"/>
         </w:rPr>
         <w:tab/>
-        <w:t>"SUMMARY_HEADER":["COPC","SITE","N reduced","N Iterations","Epsilon","Original Total Mass","Reduced/Rebalanced Total Mass","Unbalanced Total Mass Error (Ci) (Original-Reduced)","Total Mass Relative Percent Error [before rebalance]","Rebalanced Total Mass Error(Ci) (Original-Reduced)","Total Mass Relative Percent Error [after rebalance]"</w:t>
+        <w:t xml:space="preserve">"SUMMARY_HEADER":["COPC","SITE","N </w:t>
+      </w:r>
+      <w:proofErr w:type="spellStart"/>
+      <w:r>
+        <w:rPr>
+          <w:rFonts w:ascii="Arial" w:hAnsi="Arial" w:cs="Arial"/>
+        </w:rPr>
+        <w:t>reduced","N</w:t>
+      </w:r>
+      <w:proofErr w:type="spellEnd"/>
+      <w:r>
+        <w:rPr>
+          <w:rFonts w:ascii="Arial" w:hAnsi="Arial" w:cs="Arial"/>
+        </w:rPr>
+        <w:t xml:space="preserve"> </w:t>
+      </w:r>
+      <w:proofErr w:type="spellStart"/>
+      <w:r>
+        <w:rPr>
+          <w:rFonts w:ascii="Arial" w:hAnsi="Arial" w:cs="Arial"/>
+        </w:rPr>
+        <w:t>Iterations","Epsilon","Original</w:t>
+      </w:r>
+      <w:proofErr w:type="spellEnd"/>
+      <w:r>
+        <w:rPr>
+          <w:rFonts w:ascii="Arial" w:hAnsi="Arial" w:cs="Arial"/>
+        </w:rPr>
+        <w:t xml:space="preserve"> Total </w:t>
+      </w:r>
+      <w:proofErr w:type="spellStart"/>
+      <w:r>
+        <w:rPr>
+          <w:rFonts w:ascii="Arial" w:hAnsi="Arial" w:cs="Arial"/>
+        </w:rPr>
+        <w:t>Mass","Reduced</w:t>
+      </w:r>
+      <w:proofErr w:type="spellEnd"/>
+      <w:r>
+        <w:rPr>
+          <w:rFonts w:ascii="Arial" w:hAnsi="Arial" w:cs="Arial"/>
+        </w:rPr>
+        <w:t xml:space="preserve">/Rebalanced Total </w:t>
+      </w:r>
+      <w:proofErr w:type="spellStart"/>
+      <w:r>
+        <w:rPr>
+          <w:rFonts w:ascii="Arial" w:hAnsi="Arial" w:cs="Arial"/>
+        </w:rPr>
+        <w:t>Mass","Unbalanced</w:t>
+      </w:r>
+      <w:proofErr w:type="spellEnd"/>
+      <w:r>
+        <w:rPr>
+          <w:rFonts w:ascii="Arial" w:hAnsi="Arial" w:cs="Arial"/>
+        </w:rPr>
+        <w:t xml:space="preserve"> Total Mass Error (Ci) (Original-Reduced)","Total Mass Relative Percent Error [before rebalance]","Rebalanced Total Mass Error(Ci) (Original-Reduced)","Total Mass Relative Percent Error [after rebalance]"</w:t>
       </w:r>
     </w:p>
     <w:p>
@@ -2295,8 +2825,16 @@
           <w:rFonts w:ascii="Arial" w:hAnsi="Arial" w:cs="Arial"/>
         </w:rPr>
         <w:tab/>
-        <w:t>"SUMMARY_MODE":"a</w:t>
-      </w:r>
+        <w:t>"</w:t>
+      </w:r>
+      <w:proofErr w:type="spellStart"/>
+      <w:r>
+        <w:rPr>
+          <w:rFonts w:ascii="Arial" w:hAnsi="Arial" w:cs="Arial"/>
+        </w:rPr>
+        <w:t>SUMMARY_MODE":"a</w:t>
+      </w:r>
+      <w:proofErr w:type="spellEnd"/>
       <w:r>
         <w:rPr>
           <w:rFonts w:ascii="Arial" w:hAnsi="Arial" w:cs="Arial"/>
@@ -3028,7 +3566,21 @@
         <w:rPr>
           <w:rFonts w:ascii="Arial" w:hAnsi="Arial"/>
         </w:rPr>
-        <w:t>rror [before rebalance],</w:t>
+        <w:t xml:space="preserve">rror [before </w:t>
+      </w:r>
+      <w:proofErr w:type="gramStart"/>
+      <w:r>
+        <w:rPr>
+          <w:rFonts w:ascii="Arial" w:hAnsi="Arial"/>
+        </w:rPr>
+        <w:t>rebalance</w:t>
+      </w:r>
+      <w:proofErr w:type="gramEnd"/>
+      <w:r>
+        <w:rPr>
+          <w:rFonts w:ascii="Arial" w:hAnsi="Arial"/>
+        </w:rPr>
+        <w:t>],</w:t>
       </w:r>
     </w:p>
     <w:p>
@@ -3186,7 +3738,21 @@
         <w:rPr>
           <w:rFonts w:ascii="Arial" w:hAnsi="Arial"/>
         </w:rPr>
-        <w:t>rror [after rebalance]</w:t>
+        <w:t xml:space="preserve">rror [after </w:t>
+      </w:r>
+      <w:proofErr w:type="gramStart"/>
+      <w:r>
+        <w:rPr>
+          <w:rFonts w:ascii="Arial" w:hAnsi="Arial"/>
+        </w:rPr>
+        <w:t>rebalance</w:t>
+      </w:r>
+      <w:proofErr w:type="gramEnd"/>
+      <w:r>
+        <w:rPr>
+          <w:rFonts w:ascii="Arial" w:hAnsi="Arial"/>
+        </w:rPr>
+        <w:t>]</w:t>
       </w:r>
     </w:p>
     <w:p>
@@ -3348,7 +3914,21 @@
         <w:rPr>
           <w:rFonts w:ascii="Arial" w:hAnsi="Arial"/>
         </w:rPr>
-        <w:t>Plot .png file (</w:t>
+        <w:t>Plot .</w:t>
+      </w:r>
+      <w:proofErr w:type="spellStart"/>
+      <w:r>
+        <w:rPr>
+          <w:rFonts w:ascii="Arial" w:hAnsi="Arial"/>
+        </w:rPr>
+        <w:t>png</w:t>
+      </w:r>
+      <w:proofErr w:type="spellEnd"/>
+      <w:r>
+        <w:rPr>
+          <w:rFonts w:ascii="Arial" w:hAnsi="Arial"/>
+        </w:rPr>
+        <w:t xml:space="preserve"> file (</w:t>
       </w:r>
       <w:r>
         <w:rPr>
@@ -3442,7 +4022,21 @@
         <w:rPr>
           <w:rFonts w:ascii="Arial" w:hAnsi="Arial"/>
         </w:rPr>
-        <w:t>Plot of original (input) cumulative mass (Ci), reduced cumulaltive mass (Ci), and cumulative mass difference (original – reduced) versus time</w:t>
+        <w:t xml:space="preserve">Plot of original (input) cumulative mass (Ci), reduced </w:t>
+      </w:r>
+      <w:proofErr w:type="spellStart"/>
+      <w:r>
+        <w:rPr>
+          <w:rFonts w:ascii="Arial" w:hAnsi="Arial"/>
+        </w:rPr>
+        <w:t>cumulaltive</w:t>
+      </w:r>
+      <w:proofErr w:type="spellEnd"/>
+      <w:r>
+        <w:rPr>
+          <w:rFonts w:ascii="Arial" w:hAnsi="Arial"/>
+        </w:rPr>
+        <w:t xml:space="preserve"> mass (Ci), and cumulative mass difference (original – reduced) versus time</w:t>
       </w:r>
     </w:p>
     <w:p>
@@ -3519,12 +4113,26 @@
         <w:rPr>
           <w:rFonts w:ascii="Arial" w:hAnsi="Arial"/>
         </w:rPr>
-        <w:t xml:space="preserve"> to the repositoyr}</w:t>
-      </w:r>
+        <w:t xml:space="preserve"> to the </w:t>
+      </w:r>
+      <w:proofErr w:type="spellStart"/>
       <w:r>
         <w:rPr>
           <w:rFonts w:ascii="Arial" w:hAnsi="Arial"/>
         </w:rPr>
+        <w:t>repositoyr</w:t>
+      </w:r>
+      <w:proofErr w:type="spellEnd"/>
+      <w:r>
+        <w:rPr>
+          <w:rFonts w:ascii="Arial" w:hAnsi="Arial"/>
+        </w:rPr>
+        <w:t>}</w:t>
+      </w:r>
+      <w:r>
+        <w:rPr>
+          <w:rFonts w:ascii="Arial" w:hAnsi="Arial"/>
+        </w:rPr>
         <w:t>/pylib/</w:t>
       </w:r>
       <w:r>
@@ -3549,8 +4157,30 @@
         <w:rPr>
           <w:rFonts w:ascii="Arial" w:hAnsi="Arial"/>
         </w:rPr>
-        <w:t>.py [optional arguments—see above] Input_File Output_Directory</w:t>
-      </w:r>
+        <w:t xml:space="preserve">.py [optional arguments—see above] </w:t>
+      </w:r>
+      <w:proofErr w:type="spellStart"/>
+      <w:r>
+        <w:rPr>
+          <w:rFonts w:ascii="Arial" w:hAnsi="Arial"/>
+        </w:rPr>
+        <w:t>Input_File</w:t>
+      </w:r>
+      <w:proofErr w:type="spellEnd"/>
+      <w:r>
+        <w:rPr>
+          <w:rFonts w:ascii="Arial" w:hAnsi="Arial"/>
+        </w:rPr>
+        <w:t xml:space="preserve"> </w:t>
+      </w:r>
+      <w:proofErr w:type="spellStart"/>
+      <w:r>
+        <w:rPr>
+          <w:rFonts w:ascii="Arial" w:hAnsi="Arial"/>
+        </w:rPr>
+        <w:t>Output_Directory</w:t>
+      </w:r>
+      <w:proofErr w:type="spellEnd"/>
     </w:p>
     <w:p>
       <w:pPr>
@@ -3585,10 +4215,11 @@
       <w:r>
         <w:rPr>
           <w:rFonts w:ascii="Arial" w:hAnsi="Arial"/>
-          <w:highlight w:val="yellow"/>
-        </w:rPr>
-        <w:t>Details of the Code Review here.</w:t>
-      </w:r>
+        </w:rPr>
+        <w:t>A code review was performed by Mitchell Tufford on 03/04/2020. A summary is provided in Appendix C.</w:t>
+      </w:r>
+      <w:bookmarkStart w:id="1" w:name="_GoBack"/>
+      <w:bookmarkEnd w:id="1"/>
     </w:p>
     <w:p>
       <w:pPr>
@@ -3606,7 +4237,7 @@
           <w:rFonts w:ascii="Arial" w:hAnsi="Arial"/>
         </w:rPr>
       </w:pPr>
-      <w:bookmarkStart w:id="1" w:name="_Hlk24021851"/>
+      <w:bookmarkStart w:id="2" w:name="_Hlk24021851"/>
       <w:r>
         <w:rPr>
           <w:rFonts w:ascii="Arial" w:hAnsi="Arial" w:cs="Arial"/>
@@ -3627,6 +4258,7 @@
           <w:dataBinding w:prefixMappings="xmlns:ns0='http://purl.org/dc/elements/1.1/' xmlns:ns1='http://schemas.openxmlformats.org/package/2006/metadata/core-properties' " w:xpath="/ns1:coreProperties[1]/ns1:keywords[1]" w:storeItemID="{6C3C8BC8-F283-45AE-878A-BAB7291924A1}"/>
           <w:text/>
         </w:sdtPr>
+        <w:sdtEndPr/>
         <w:sdtContent>
           <w:r>
             <w:rPr>
@@ -3748,8 +4380,8 @@
             <w:pPr>
               <w:pStyle w:val="Table"/>
             </w:pPr>
-            <w:bookmarkStart w:id="2" w:name="_Ref33083555"/>
-            <w:bookmarkEnd w:id="1"/>
+            <w:bookmarkStart w:id="3" w:name="_Ref33083555"/>
+            <w:bookmarkEnd w:id="2"/>
             <w:r>
               <w:t xml:space="preserve">Table </w:t>
             </w:r>
@@ -3771,7 +4403,7 @@
             <w:r>
               <w:fldChar w:fldCharType="end"/>
             </w:r>
-            <w:bookmarkEnd w:id="2"/>
+            <w:bookmarkEnd w:id="3"/>
           </w:p>
           <w:p>
             <w:pPr>
@@ -4935,6 +5567,7 @@
           <w:dataBinding w:prefixMappings="xmlns:ns0='http://purl.org/dc/elements/1.1/' xmlns:ns1='http://schemas.openxmlformats.org/package/2006/metadata/core-properties' " w:xpath="/ns1:coreProperties[1]/ns1:keywords[1]" w:storeItemID="{6C3C8BC8-F283-45AE-878A-BAB7291924A1}"/>
           <w:text/>
         </w:sdtPr>
+        <w:sdtEndPr/>
         <w:sdtContent>
           <w:r>
             <w:rPr>
@@ -5012,6 +5645,7 @@
           <w:dataBinding w:prefixMappings="xmlns:ns0='http://purl.org/dc/elements/1.1/' xmlns:ns1='http://schemas.openxmlformats.org/package/2006/metadata/core-properties' " w:xpath="/ns1:coreProperties[1]/ns1:keywords[1]" w:storeItemID="{6C3C8BC8-F283-45AE-878A-BAB7291924A1}"/>
           <w:text/>
         </w:sdtPr>
+        <w:sdtEndPr/>
         <w:sdtContent>
           <w:r>
             <w:rPr>
@@ -5067,13 +5701,27 @@
         <w:rPr>
           <w:rFonts w:ascii="Arial" w:hAnsi="Arial"/>
         </w:rPr>
-        <w:t xml:space="preserve">, 4, </w:t>
-      </w:r>
+        <w:t xml:space="preserve">, </w:t>
+      </w:r>
+      <w:proofErr w:type="gramStart"/>
       <w:r>
         <w:rPr>
           <w:rFonts w:ascii="Arial" w:hAnsi="Arial"/>
         </w:rPr>
-        <w:t xml:space="preserve"> and </w:t>
+        <w:t xml:space="preserve">4, </w:t>
+      </w:r>
+      <w:r>
+        <w:rPr>
+          <w:rFonts w:ascii="Arial" w:hAnsi="Arial"/>
+        </w:rPr>
+        <w:t xml:space="preserve"> and</w:t>
+      </w:r>
+      <w:proofErr w:type="gramEnd"/>
+      <w:r>
+        <w:rPr>
+          <w:rFonts w:ascii="Arial" w:hAnsi="Arial"/>
+        </w:rPr>
+        <w:t xml:space="preserve"> </w:t>
       </w:r>
       <w:r>
         <w:rPr>
@@ -5179,6 +5827,7 @@
                 <w:dataBinding w:prefixMappings="xmlns:ns0='http://purl.org/dc/elements/1.1/' xmlns:ns1='http://schemas.openxmlformats.org/package/2006/metadata/core-properties' " w:xpath="/ns1:coreProperties[1]/ns1:keywords[1]" w:storeItemID="{6C3C8BC8-F283-45AE-878A-BAB7291924A1}"/>
                 <w:text/>
               </w:sdtPr>
+              <w:sdtEndPr/>
               <w:sdtContent>
                 <w:r>
                   <w:rPr>
@@ -5271,6 +5920,7 @@
                 <w:dataBinding w:prefixMappings="xmlns:ns0='http://purl.org/dc/elements/1.1/' xmlns:ns1='http://schemas.openxmlformats.org/package/2006/metadata/core-properties' " w:xpath="/ns1:coreProperties[1]/ns1:keywords[1]" w:storeItemID="{6C3C8BC8-F283-45AE-878A-BAB7291924A1}"/>
                 <w:text/>
               </w:sdtPr>
+              <w:sdtEndPr/>
               <w:sdtContent>
                 <w:r>
                   <w:rPr>
@@ -5340,6 +5990,7 @@
                 <w:dataBinding w:prefixMappings="xmlns:ns0='http://purl.org/dc/elements/1.1/' xmlns:ns1='http://schemas.openxmlformats.org/package/2006/metadata/core-properties' " w:xpath="/ns1:coreProperties[1]/ns1:keywords[1]" w:storeItemID="{6C3C8BC8-F283-45AE-878A-BAB7291924A1}"/>
                 <w:text/>
               </w:sdtPr>
+              <w:sdtEndPr/>
               <w:sdtContent>
                 <w:r>
                   <w:rPr>
@@ -6214,6 +6865,7 @@
                 <w:dataBinding w:prefixMappings="xmlns:ns0='http://purl.org/dc/elements/1.1/' xmlns:ns1='http://schemas.openxmlformats.org/package/2006/metadata/core-properties' " w:xpath="/ns1:coreProperties[1]/ns1:keywords[1]" w:storeItemID="{6C3C8BC8-F283-45AE-878A-BAB7291924A1}"/>
                 <w:text/>
               </w:sdtPr>
+              <w:sdtEndPr/>
               <w:sdtContent>
                 <w:r>
                   <w:rPr>
@@ -6322,6 +6974,7 @@
                 <w:dataBinding w:prefixMappings="xmlns:ns0='http://purl.org/dc/elements/1.1/' xmlns:ns1='http://schemas.openxmlformats.org/package/2006/metadata/core-properties' " w:xpath="/ns1:coreProperties[1]/ns1:keywords[1]" w:storeItemID="{6C3C8BC8-F283-45AE-878A-BAB7291924A1}"/>
                 <w:text/>
               </w:sdtPr>
+              <w:sdtEndPr/>
               <w:sdtContent>
                 <w:r>
                   <w:rPr>
@@ -8259,7 +8912,15 @@
                 <w:rFonts w:ascii="Arial" w:hAnsi="Arial"/>
                 <w:sz w:val="20"/>
               </w:rPr>
-              <w:t>Total Mass Relative Percent Error [before rebalance]</w:t>
+              <w:t xml:space="preserve">Total Mass Relative Percent Error [before </w:t>
+            </w:r>
+            <w:proofErr w:type="gramStart"/>
+            <w:r>
+              <w:rPr>
+                <w:rFonts w:ascii="Arial" w:hAnsi="Arial"/>
+                <w:sz w:val="20"/>
+              </w:rPr>
+              <w:t>rebalance]</w:t>
             </w:r>
             <w:r>
               <w:rPr>
@@ -8275,6 +8936,7 @@
               </w:rPr>
               <w:t>≠</w:t>
             </w:r>
+            <w:proofErr w:type="gramEnd"/>
             <w:r>
               <w:rPr>
                 <w:rFonts w:ascii="Arial" w:hAnsi="Arial"/>
@@ -8524,6 +9186,7 @@
                 <w:dataBinding w:prefixMappings="xmlns:ns0='http://purl.org/dc/elements/1.1/' xmlns:ns1='http://schemas.openxmlformats.org/package/2006/metadata/core-properties' " w:xpath="/ns1:coreProperties[1]/ns1:keywords[1]" w:storeItemID="{6C3C8BC8-F283-45AE-878A-BAB7291924A1}"/>
                 <w:text/>
               </w:sdtPr>
+              <w:sdtEndPr/>
               <w:sdtContent>
                 <w:r>
                   <w:rPr>
@@ -8632,6 +9295,7 @@
                 <w:dataBinding w:prefixMappings="xmlns:ns0='http://purl.org/dc/elements/1.1/' xmlns:ns1='http://schemas.openxmlformats.org/package/2006/metadata/core-properties' " w:xpath="/ns1:coreProperties[1]/ns1:keywords[1]" w:storeItemID="{6C3C8BC8-F283-45AE-878A-BAB7291924A1}"/>
                 <w:text/>
               </w:sdtPr>
+              <w:sdtEndPr/>
               <w:sdtContent>
                 <w:r>
                   <w:rPr>
@@ -9407,8 +10071,17 @@
                 <w:rFonts w:ascii="Arial" w:hAnsi="Arial"/>
                 <w:sz w:val="20"/>
               </w:rPr>
-              <w:t>_nonzeroed</w:t>
-            </w:r>
+              <w:t>_</w:t>
+            </w:r>
+            <w:proofErr w:type="spellStart"/>
+            <w:r>
+              <w:rPr>
+                <w:rFonts w:ascii="Arial" w:hAnsi="Arial"/>
+                <w:sz w:val="20"/>
+              </w:rPr>
+              <w:t>nonzeroed</w:t>
+            </w:r>
+            <w:proofErr w:type="spellEnd"/>
             <w:r>
               <w:rPr>
                 <w:rFonts w:ascii="Arial" w:hAnsi="Arial"/>
@@ -9994,6 +10667,7 @@
                 <w:dataBinding w:prefixMappings="xmlns:ns0='http://purl.org/dc/elements/1.1/' xmlns:ns1='http://schemas.openxmlformats.org/package/2006/metadata/core-properties' " w:xpath="/ns1:coreProperties[1]/ns1:keywords[1]" w:storeItemID="{6C3C8BC8-F283-45AE-878A-BAB7291924A1}"/>
                 <w:text/>
               </w:sdtPr>
+              <w:sdtEndPr/>
               <w:sdtContent>
                 <w:r>
                   <w:rPr>
@@ -10022,7 +10696,7 @@
               </w:rPr>
               <w:t xml:space="preserve">Tool </w:t>
             </w:r>
-            <w:bookmarkStart w:id="3" w:name="_Hlk34218388"/>
+            <w:bookmarkStart w:id="4" w:name="_Hlk34218388"/>
             <w:r>
               <w:rPr>
                 <w:rFonts w:ascii="Arial" w:hAnsi="Arial" w:cs="Arial"/>
@@ -10047,7 +10721,7 @@
               </w:rPr>
               <w:t xml:space="preserve"> Case 3</w:t>
             </w:r>
-            <w:bookmarkEnd w:id="3"/>
+            <w:bookmarkEnd w:id="4"/>
           </w:p>
         </w:tc>
       </w:tr>
@@ -10096,6 +10770,7 @@
                 <w:dataBinding w:prefixMappings="xmlns:ns0='http://purl.org/dc/elements/1.1/' xmlns:ns1='http://schemas.openxmlformats.org/package/2006/metadata/core-properties' " w:xpath="/ns1:coreProperties[1]/ns1:keywords[1]" w:storeItemID="{6C3C8BC8-F283-45AE-878A-BAB7291924A1}"/>
                 <w:text/>
               </w:sdtPr>
+              <w:sdtEndPr/>
               <w:sdtContent>
                 <w:r>
                   <w:rPr>
@@ -10796,7 +11471,23 @@
                 <w:rFonts w:ascii="Arial" w:hAnsi="Arial"/>
                 <w:sz w:val="20"/>
               </w:rPr>
-              <w:t>Rename generated dataset and plot files with a “_gapclosed” suffix</w:t>
+              <w:t>Rename generated dataset and plot files with a “_</w:t>
+            </w:r>
+            <w:proofErr w:type="spellStart"/>
+            <w:r>
+              <w:rPr>
+                <w:rFonts w:ascii="Arial" w:hAnsi="Arial"/>
+                <w:sz w:val="20"/>
+              </w:rPr>
+              <w:t>gapclosed</w:t>
+            </w:r>
+            <w:proofErr w:type="spellEnd"/>
+            <w:r>
+              <w:rPr>
+                <w:rFonts w:ascii="Arial" w:hAnsi="Arial"/>
+                <w:sz w:val="20"/>
+              </w:rPr>
+              <w:t>” suffix</w:t>
             </w:r>
           </w:p>
         </w:tc>
@@ -10932,7 +11623,23 @@
                 <w:rFonts w:ascii="Arial" w:hAnsi="Arial"/>
                 <w:sz w:val="20"/>
               </w:rPr>
-              <w:t>"Close Gaps":"False",</w:t>
+              <w:t xml:space="preserve">"Close </w:t>
+            </w:r>
+            <w:proofErr w:type="spellStart"/>
+            <w:r>
+              <w:rPr>
+                <w:rFonts w:ascii="Arial" w:hAnsi="Arial"/>
+                <w:sz w:val="20"/>
+              </w:rPr>
+              <w:t>Gaps":"False</w:t>
+            </w:r>
+            <w:proofErr w:type="spellEnd"/>
+            <w:r>
+              <w:rPr>
+                <w:rFonts w:ascii="Arial" w:hAnsi="Arial"/>
+                <w:sz w:val="20"/>
+              </w:rPr>
+              <w:t>",</w:t>
             </w:r>
           </w:p>
         </w:tc>
@@ -11202,7 +11909,39 @@
                 <w:rFonts w:ascii="Arial" w:hAnsi="Arial"/>
                 <w:sz w:val="20"/>
               </w:rPr>
-              <w:t>Open plot files (_gapclosed and _gaps) and verify the additional timesteps in _gapclosed and the omission of the timesteps in _gaps</w:t>
+              <w:t>Open plot files (_</w:t>
+            </w:r>
+            <w:proofErr w:type="spellStart"/>
+            <w:r>
+              <w:rPr>
+                <w:rFonts w:ascii="Arial" w:hAnsi="Arial"/>
+                <w:sz w:val="20"/>
+              </w:rPr>
+              <w:t>gapclosed</w:t>
+            </w:r>
+            <w:proofErr w:type="spellEnd"/>
+            <w:r>
+              <w:rPr>
+                <w:rFonts w:ascii="Arial" w:hAnsi="Arial"/>
+                <w:sz w:val="20"/>
+              </w:rPr>
+              <w:t xml:space="preserve"> and _gaps) and verify the additional timesteps in _</w:t>
+            </w:r>
+            <w:proofErr w:type="spellStart"/>
+            <w:r>
+              <w:rPr>
+                <w:rFonts w:ascii="Arial" w:hAnsi="Arial"/>
+                <w:sz w:val="20"/>
+              </w:rPr>
+              <w:t>gapclosed</w:t>
+            </w:r>
+            <w:proofErr w:type="spellEnd"/>
+            <w:r>
+              <w:rPr>
+                <w:rFonts w:ascii="Arial" w:hAnsi="Arial"/>
+                <w:sz w:val="20"/>
+              </w:rPr>
+              <w:t xml:space="preserve"> and the omission of the timesteps in _gaps</w:t>
             </w:r>
           </w:p>
         </w:tc>
@@ -11226,7 +11965,23 @@
                 <w:rFonts w:ascii="Arial" w:hAnsi="Arial"/>
                 <w:sz w:val="20"/>
               </w:rPr>
-              <w:t xml:space="preserve">_gapclosed file has additional timesteps </w:t>
+              <w:t>_</w:t>
+            </w:r>
+            <w:proofErr w:type="spellStart"/>
+            <w:r>
+              <w:rPr>
+                <w:rFonts w:ascii="Arial" w:hAnsi="Arial"/>
+                <w:sz w:val="20"/>
+              </w:rPr>
+              <w:t>gapclosed</w:t>
+            </w:r>
+            <w:proofErr w:type="spellEnd"/>
+            <w:r>
+              <w:rPr>
+                <w:rFonts w:ascii="Arial" w:hAnsi="Arial"/>
+                <w:sz w:val="20"/>
+              </w:rPr>
+              <w:t xml:space="preserve"> file has additional timesteps </w:t>
             </w:r>
             <w:r>
               <w:rPr>
@@ -11332,6 +12087,7 @@
                 <w:dataBinding w:prefixMappings="xmlns:ns0='http://purl.org/dc/elements/1.1/' xmlns:ns1='http://schemas.openxmlformats.org/package/2006/metadata/core-properties' " w:xpath="/ns1:coreProperties[1]/ns1:keywords[1]" w:storeItemID="{6C3C8BC8-F283-45AE-878A-BAB7291924A1}"/>
                 <w:text/>
               </w:sdtPr>
+              <w:sdtEndPr/>
               <w:sdtContent>
                 <w:r>
                   <w:rPr>
@@ -11440,6 +12196,7 @@
                 <w:dataBinding w:prefixMappings="xmlns:ns0='http://purl.org/dc/elements/1.1/' xmlns:ns1='http://schemas.openxmlformats.org/package/2006/metadata/core-properties' " w:xpath="/ns1:coreProperties[1]/ns1:keywords[1]" w:storeItemID="{6C3C8BC8-F283-45AE-878A-BAB7291924A1}"/>
                 <w:text/>
               </w:sdtPr>
+              <w:sdtEndPr/>
               <w:sdtContent>
                 <w:r>
                   <w:rPr>
@@ -12150,7 +12907,23 @@
                 <w:rFonts w:ascii="Arial" w:hAnsi="Arial"/>
                 <w:sz w:val="20"/>
               </w:rPr>
-              <w:t>Rename generated dataset and plot files with a “_nodiffcorr” suffix</w:t>
+              <w:t>Rename generated dataset and plot files with a “_</w:t>
+            </w:r>
+            <w:proofErr w:type="spellStart"/>
+            <w:r>
+              <w:rPr>
+                <w:rFonts w:ascii="Arial" w:hAnsi="Arial"/>
+                <w:sz w:val="20"/>
+              </w:rPr>
+              <w:t>nodiffcorr</w:t>
+            </w:r>
+            <w:proofErr w:type="spellEnd"/>
+            <w:r>
+              <w:rPr>
+                <w:rFonts w:ascii="Arial" w:hAnsi="Arial"/>
+                <w:sz w:val="20"/>
+              </w:rPr>
+              <w:t>” suffix</w:t>
             </w:r>
           </w:p>
         </w:tc>
@@ -12259,7 +13032,23 @@
                 <w:rFonts w:ascii="Arial" w:hAnsi="Arial"/>
                 <w:sz w:val="20"/>
               </w:rPr>
-              <w:t>"Diff Mass Correction":"True"</w:t>
+              <w:t xml:space="preserve">"Diff Mass </w:t>
+            </w:r>
+            <w:proofErr w:type="spellStart"/>
+            <w:r>
+              <w:rPr>
+                <w:rFonts w:ascii="Arial" w:hAnsi="Arial"/>
+                <w:sz w:val="20"/>
+              </w:rPr>
+              <w:t>Correction":"True</w:t>
+            </w:r>
+            <w:proofErr w:type="spellEnd"/>
+            <w:r>
+              <w:rPr>
+                <w:rFonts w:ascii="Arial" w:hAnsi="Arial"/>
+                <w:sz w:val="20"/>
+              </w:rPr>
+              <w:t>"</w:t>
             </w:r>
           </w:p>
         </w:tc>
@@ -12472,6 +13261,7 @@
               </w:rPr>
               <w:t>Rename generated dataset and plot files with a “_</w:t>
             </w:r>
+            <w:proofErr w:type="spellStart"/>
             <w:r>
               <w:rPr>
                 <w:rFonts w:ascii="Arial" w:hAnsi="Arial"/>
@@ -12479,6 +13269,7 @@
               </w:rPr>
               <w:t>diffcorr</w:t>
             </w:r>
+            <w:proofErr w:type="spellEnd"/>
             <w:r>
               <w:rPr>
                 <w:rFonts w:ascii="Arial" w:hAnsi="Arial"/>
@@ -12556,6 +13347,7 @@
               </w:rPr>
               <w:t>Open plot files (_</w:t>
             </w:r>
+            <w:proofErr w:type="spellStart"/>
             <w:r>
               <w:rPr>
                 <w:rFonts w:ascii="Arial" w:hAnsi="Arial"/>
@@ -12563,6 +13355,7 @@
               </w:rPr>
               <w:t>diffcorr</w:t>
             </w:r>
+            <w:proofErr w:type="spellEnd"/>
             <w:r>
               <w:rPr>
                 <w:rFonts w:ascii="Arial" w:hAnsi="Arial"/>
@@ -12570,6 +13363,7 @@
               </w:rPr>
               <w:t xml:space="preserve"> and _</w:t>
             </w:r>
+            <w:proofErr w:type="spellStart"/>
             <w:r>
               <w:rPr>
                 <w:rFonts w:ascii="Arial" w:hAnsi="Arial"/>
@@ -12577,6 +13371,7 @@
               </w:rPr>
               <w:t>nodiffcorr</w:t>
             </w:r>
+            <w:proofErr w:type="spellEnd"/>
             <w:r>
               <w:rPr>
                 <w:rFonts w:ascii="Arial" w:hAnsi="Arial"/>
@@ -12584,6 +13379,7 @@
               </w:rPr>
               <w:t>) and verify the additional timesteps in _</w:t>
             </w:r>
+            <w:proofErr w:type="spellStart"/>
             <w:r>
               <w:rPr>
                 <w:rFonts w:ascii="Arial" w:hAnsi="Arial"/>
@@ -12591,6 +13387,7 @@
               </w:rPr>
               <w:t>diffcorr</w:t>
             </w:r>
+            <w:proofErr w:type="spellEnd"/>
             <w:r>
               <w:rPr>
                 <w:rFonts w:ascii="Arial" w:hAnsi="Arial"/>
@@ -12612,6 +13409,7 @@
               </w:rPr>
               <w:t>in _</w:t>
             </w:r>
+            <w:proofErr w:type="spellStart"/>
             <w:r>
               <w:rPr>
                 <w:rFonts w:ascii="Arial" w:hAnsi="Arial"/>
@@ -12619,6 +13417,7 @@
               </w:rPr>
               <w:t>nodiffcorr</w:t>
             </w:r>
+            <w:proofErr w:type="spellEnd"/>
           </w:p>
         </w:tc>
         <w:tc>
@@ -12643,6 +13442,7 @@
               </w:rPr>
               <w:t>_</w:t>
             </w:r>
+            <w:proofErr w:type="spellStart"/>
             <w:r>
               <w:rPr>
                 <w:rFonts w:ascii="Arial" w:hAnsi="Arial"/>
@@ -12650,6 +13450,7 @@
               </w:rPr>
               <w:t>diffcorr</w:t>
             </w:r>
+            <w:proofErr w:type="spellEnd"/>
             <w:r>
               <w:rPr>
                 <w:rFonts w:ascii="Arial" w:hAnsi="Arial"/>
@@ -12816,25 +13617,7 @@
         <w:rPr>
           <w:rFonts w:ascii="Arial" w:hAnsi="Arial" w:cs="Arial"/>
         </w:rPr>
-        <w:t>2</w:t>
-      </w:r>
-      <w:r>
-        <w:rPr>
-          <w:rFonts w:ascii="Arial" w:hAnsi="Arial" w:cs="Arial"/>
-        </w:rPr>
-        <w:t xml:space="preserve"> is in Table A-</w:t>
-      </w:r>
-      <w:r>
-        <w:rPr>
-          <w:rFonts w:ascii="Arial" w:hAnsi="Arial" w:cs="Arial"/>
-        </w:rPr>
-        <w:t>2</w:t>
-      </w:r>
-      <w:r>
-        <w:rPr>
-          <w:rFonts w:ascii="Arial" w:hAnsi="Arial" w:cs="Arial"/>
-        </w:rPr>
-        <w:t>.</w:t>
+        <w:t>2 is in Table A-2.</w:t>
       </w:r>
     </w:p>
     <w:p>
@@ -12859,25 +13642,7 @@
         <w:rPr>
           <w:rFonts w:ascii="Arial" w:hAnsi="Arial" w:cs="Arial"/>
         </w:rPr>
-        <w:t>3</w:t>
-      </w:r>
-      <w:r>
-        <w:rPr>
-          <w:rFonts w:ascii="Arial" w:hAnsi="Arial" w:cs="Arial"/>
-        </w:rPr>
-        <w:t xml:space="preserve"> is in Table A-</w:t>
-      </w:r>
-      <w:r>
-        <w:rPr>
-          <w:rFonts w:ascii="Arial" w:hAnsi="Arial" w:cs="Arial"/>
-        </w:rPr>
-        <w:t>3</w:t>
-      </w:r>
-      <w:r>
-        <w:rPr>
-          <w:rFonts w:ascii="Arial" w:hAnsi="Arial" w:cs="Arial"/>
-        </w:rPr>
-        <w:t>.</w:t>
+        <w:t>3 is in Table A-3.</w:t>
       </w:r>
     </w:p>
     <w:p>
@@ -12903,25 +13668,7 @@
         <w:rPr>
           <w:rFonts w:ascii="Arial" w:hAnsi="Arial" w:cs="Arial"/>
         </w:rPr>
-        <w:t>4</w:t>
-      </w:r>
-      <w:r>
-        <w:rPr>
-          <w:rFonts w:ascii="Arial" w:hAnsi="Arial" w:cs="Arial"/>
-        </w:rPr>
-        <w:t xml:space="preserve"> is in Table A-</w:t>
-      </w:r>
-      <w:r>
-        <w:rPr>
-          <w:rFonts w:ascii="Arial" w:hAnsi="Arial" w:cs="Arial"/>
-        </w:rPr>
-        <w:t>4</w:t>
-      </w:r>
-      <w:r>
-        <w:rPr>
-          <w:rFonts w:ascii="Arial" w:hAnsi="Arial" w:cs="Arial"/>
-        </w:rPr>
-        <w:t>.</w:t>
+        <w:t>4 is in Table A-4.</w:t>
       </w:r>
     </w:p>
     <w:p>
@@ -13291,7 +14038,63 @@
         <w:rPr>
           <w:rFonts w:ascii="Arial" w:hAnsi="Arial" w:cs="Arial"/>
         </w:rPr>
-        <w:t>["COPC","SITE","N reduced","N Iterations","Epsilon","Original Total Mass","Reduced/Rebalanced Total Mass","Unbalanced Total Mass Error (Ci) (Original-Reduced)","Total Mass Relative Percent Error [before rebalance]","Rebalanced Total Mass Error(Ci) (Original-Reduced)","Total Mass Relative Percent Error [after rebalance]"]</w:t>
+        <w:t xml:space="preserve">["COPC","SITE","N </w:t>
+      </w:r>
+      <w:proofErr w:type="spellStart"/>
+      <w:r>
+        <w:rPr>
+          <w:rFonts w:ascii="Arial" w:hAnsi="Arial" w:cs="Arial"/>
+        </w:rPr>
+        <w:t>reduced","N</w:t>
+      </w:r>
+      <w:proofErr w:type="spellEnd"/>
+      <w:r>
+        <w:rPr>
+          <w:rFonts w:ascii="Arial" w:hAnsi="Arial" w:cs="Arial"/>
+        </w:rPr>
+        <w:t xml:space="preserve"> </w:t>
+      </w:r>
+      <w:proofErr w:type="spellStart"/>
+      <w:r>
+        <w:rPr>
+          <w:rFonts w:ascii="Arial" w:hAnsi="Arial" w:cs="Arial"/>
+        </w:rPr>
+        <w:t>Iterations","Epsilon","Original</w:t>
+      </w:r>
+      <w:proofErr w:type="spellEnd"/>
+      <w:r>
+        <w:rPr>
+          <w:rFonts w:ascii="Arial" w:hAnsi="Arial" w:cs="Arial"/>
+        </w:rPr>
+        <w:t xml:space="preserve"> Total </w:t>
+      </w:r>
+      <w:proofErr w:type="spellStart"/>
+      <w:r>
+        <w:rPr>
+          <w:rFonts w:ascii="Arial" w:hAnsi="Arial" w:cs="Arial"/>
+        </w:rPr>
+        <w:t>Mass","Reduced</w:t>
+      </w:r>
+      <w:proofErr w:type="spellEnd"/>
+      <w:r>
+        <w:rPr>
+          <w:rFonts w:ascii="Arial" w:hAnsi="Arial" w:cs="Arial"/>
+        </w:rPr>
+        <w:t xml:space="preserve">/Rebalanced Total </w:t>
+      </w:r>
+      <w:proofErr w:type="spellStart"/>
+      <w:r>
+        <w:rPr>
+          <w:rFonts w:ascii="Arial" w:hAnsi="Arial" w:cs="Arial"/>
+        </w:rPr>
+        <w:t>Mass","Unbalanced</w:t>
+      </w:r>
+      <w:proofErr w:type="spellEnd"/>
+      <w:r>
+        <w:rPr>
+          <w:rFonts w:ascii="Arial" w:hAnsi="Arial" w:cs="Arial"/>
+        </w:rPr>
+        <w:t xml:space="preserve"> Total Mass Error (Ci) (Original-Reduced)","Total Mass Relative Percent Error [before rebalance]","Rebalanced Total Mass Error(Ci) (Original-Reduced)","Total Mass Relative Percent Error [after rebalance]"]</w:t>
       </w:r>
     </w:p>
     <w:p>
@@ -13359,7 +14162,21 @@
         <w:rPr>
           <w:rFonts w:ascii="Arial" w:hAnsi="Arial" w:cs="Arial"/>
         </w:rPr>
-        <w:t>a user-defined subset of COPCs; each COPC enclosed in double quotes (“”) and comma-delimited; if not defined (i.e., [ ]), all COPCs listed in a solid waste inventory release input file are reduced.</w:t>
+        <w:t xml:space="preserve">a user-defined subset of COPCs; each COPC enclosed in double quotes (“”) and comma-delimited; if not defined (i.e., </w:t>
+      </w:r>
+      <w:proofErr w:type="gramStart"/>
+      <w:r>
+        <w:rPr>
+          <w:rFonts w:ascii="Arial" w:hAnsi="Arial" w:cs="Arial"/>
+        </w:rPr>
+        <w:t>[ ]</w:t>
+      </w:r>
+      <w:proofErr w:type="gramEnd"/>
+      <w:r>
+        <w:rPr>
+          <w:rFonts w:ascii="Arial" w:hAnsi="Arial" w:cs="Arial"/>
+        </w:rPr>
+        <w:t>), all COPCs listed in a solid waste inventory release input file are reduced.</w:t>
       </w:r>
       <w:r>
         <w:rPr>
@@ -13436,12 +14253,26 @@
         </w:rPr>
         <w:t xml:space="preserve">: </w:t>
       </w:r>
-      <w:bookmarkStart w:id="4" w:name="_Hlk33802745"/>
-      <w:r>
-        <w:rPr>
-          <w:rFonts w:ascii="Arial" w:hAnsi="Arial" w:cs="Arial"/>
-        </w:rPr>
-        <w:t xml:space="preserve">acceptable relative error threshold for the reduced “total released mass” relative to the original “total released mass“; </w:t>
+      <w:bookmarkStart w:id="5" w:name="_Hlk33802745"/>
+      <w:r>
+        <w:rPr>
+          <w:rFonts w:ascii="Arial" w:hAnsi="Arial" w:cs="Arial"/>
+        </w:rPr>
+        <w:t xml:space="preserve">acceptable relative error threshold for the reduced “total released mass” relative to the original “total released </w:t>
+      </w:r>
+      <w:proofErr w:type="gramStart"/>
+      <w:r>
+        <w:rPr>
+          <w:rFonts w:ascii="Arial" w:hAnsi="Arial" w:cs="Arial"/>
+        </w:rPr>
+        <w:t>mass“</w:t>
+      </w:r>
+      <w:proofErr w:type="gramEnd"/>
+      <w:r>
+        <w:rPr>
+          <w:rFonts w:ascii="Arial" w:hAnsi="Arial" w:cs="Arial"/>
+        </w:rPr>
+        <w:t xml:space="preserve">; </w:t>
       </w:r>
     </w:p>
     <w:p>
@@ -13492,7 +14323,7 @@
         </w:rPr>
         <w:t>Output Lower Error Threshold</w:t>
       </w:r>
-      <w:bookmarkEnd w:id="4"/>
+      <w:bookmarkEnd w:id="5"/>
       <w:r>
         <w:rPr>
           <w:rFonts w:ascii="Arial" w:hAnsi="Arial" w:cs="Arial"/>
@@ -13534,7 +14365,21 @@
         <w:rPr>
           <w:rFonts w:ascii="Arial" w:hAnsi="Arial" w:cs="Arial"/>
         </w:rPr>
-        <w:t xml:space="preserve">: acceptable relative error threshold for the reduced “total released mass” relative to the original “total released mass“; </w:t>
+        <w:t xml:space="preserve">: acceptable relative error threshold for the reduced “total released mass” relative to the original “total released </w:t>
+      </w:r>
+      <w:proofErr w:type="gramStart"/>
+      <w:r>
+        <w:rPr>
+          <w:rFonts w:ascii="Arial" w:hAnsi="Arial" w:cs="Arial"/>
+        </w:rPr>
+        <w:t>mass“</w:t>
+      </w:r>
+      <w:proofErr w:type="gramEnd"/>
+      <w:r>
+        <w:rPr>
+          <w:rFonts w:ascii="Arial" w:hAnsi="Arial" w:cs="Arial"/>
+        </w:rPr>
+        <w:t xml:space="preserve">; </w:t>
       </w:r>
     </w:p>
     <w:p>
@@ -13900,6 +14745,7 @@
           <w:dataBinding w:prefixMappings="xmlns:ns0='http://purl.org/dc/elements/1.1/' xmlns:ns1='http://schemas.openxmlformats.org/package/2006/metadata/core-properties' " w:xpath="/ns1:coreProperties[1]/ns1:keywords[1]" w:storeItemID="{6C3C8BC8-F283-45AE-878A-BAB7291924A1}"/>
           <w:text/>
         </w:sdtPr>
+        <w:sdtEndPr/>
         <w:sdtContent>
           <w:r>
             <w:rPr>
@@ -14193,7 +15039,7 @@
           <w:bCs/>
         </w:rPr>
       </w:pPr>
-      <w:bookmarkStart w:id="5" w:name="_Ref33082828"/>
+      <w:bookmarkStart w:id="6" w:name="_Ref33082828"/>
       <w:r>
         <w:t xml:space="preserve">Appendix </w:t>
       </w:r>
@@ -14215,7 +15061,7 @@
       <w:r>
         <w:fldChar w:fldCharType="end"/>
       </w:r>
-      <w:bookmarkEnd w:id="5"/>
+      <w:bookmarkEnd w:id="6"/>
     </w:p>
     <w:p>
       <w:pPr>
@@ -14317,46 +15163,128 @@
     </w:p>
     <w:p>
       <w:r>
-        <w:t>INFO--03/02/2020 12:17:40 PM--Code Version: e85c27ac50e3ad85e69c28b980be4cc929cd05be v1.12: S:/PSC/!HANFORD/ICF/CA-CIE-Tools/CA-CIE-Tools/pylib/runner/runner.py&lt;--1bcfd6779e9cbdb82673405873a8e5e81514ae27</w:t>
+        <w:t xml:space="preserve">INFO--03/02/2020 12:17:40 PM--Code Version: e85c27ac50e3ad85e69c28b980be4cc929cd05be v1.12: </w:t>
+      </w:r>
+      <w:proofErr w:type="gramStart"/>
+      <w:r>
+        <w:t>S:/PSC/!HANFORD/ICF/CA-CIE-Tools/CA-CIE-Tools/pylib/runner/runner.py</w:t>
+      </w:r>
+      <w:proofErr w:type="gramEnd"/>
+      <w:r>
+        <w:t>&lt;--1bcfd6779e9cbdb82673405873a8e5e81514ae27</w:t>
       </w:r>
     </w:p>
     <w:p/>
     <w:p>
       <w:r>
-        <w:t>INFO--03/02/2020 12:17:42 PM--Code Version: 0324311c37062f1959b74e4acd7369ca52dbdc1d Local repo SHA-1 has does not correspond to a remote repo release version: ../../../pylib/vzreducer/reducer.py&lt;--79b4125e3b7bbef2b4b5d061771d2efb03d3a57e</w:t>
+        <w:t xml:space="preserve">INFO--03/02/2020 12:17:42 PM--Code Version: 0324311c37062f1959b74e4acd7369ca52dbdc1d Local repo SHA-1 has does not correspond to a remote repo release </w:t>
+      </w:r>
+      <w:proofErr w:type="gramStart"/>
+      <w:r>
+        <w:t>version: ..</w:t>
+      </w:r>
+      <w:proofErr w:type="gramEnd"/>
+      <w:r>
+        <w:t>/../../</w:t>
+      </w:r>
+      <w:proofErr w:type="spellStart"/>
+      <w:r>
+        <w:t>pylib</w:t>
+      </w:r>
+      <w:proofErr w:type="spellEnd"/>
+      <w:r>
+        <w:t>/</w:t>
+      </w:r>
+      <w:proofErr w:type="spellStart"/>
+      <w:r>
+        <w:t>vzreducer</w:t>
+      </w:r>
+      <w:proofErr w:type="spellEnd"/>
+      <w:r>
+        <w:t>/reducer.py&lt;--79b4125e3b7bbef2b4b5d061771d2efb03d3a57e</w:t>
       </w:r>
     </w:p>
     <w:p/>
     <w:p>
       <w:r>
-        <w:t>INFO--03/02/2020 12:17:45 PM--QA Status: QUALIFIED : S:/PSC/!HANFORD/ICF/CA-CIE-Tools/CA-CIE-Tools/pylib/runner/runner.py</w:t>
+        <w:t xml:space="preserve">INFO--03/02/2020 12:17:45 PM--QA Status: </w:t>
+      </w:r>
+      <w:proofErr w:type="gramStart"/>
+      <w:r>
+        <w:t>QUALIFIED :</w:t>
+      </w:r>
+      <w:proofErr w:type="gramEnd"/>
+      <w:r>
+        <w:t xml:space="preserve"> S:/PSC/!HANFORD/ICF/CA-CIE-Tools/CA-CIE-Tools/pylib/runner/runner.py</w:t>
       </w:r>
     </w:p>
     <w:p>
       <w:r>
-        <w:t>INFO--03/02/2020 12:17:47 PM--QA Status: TEST : ../../../pylib/vzreducer/reducer.py</w:t>
+        <w:t xml:space="preserve">INFO--03/02/2020 12:17:47 PM--QA Status: </w:t>
+      </w:r>
+      <w:proofErr w:type="gramStart"/>
+      <w:r>
+        <w:t>TEST :</w:t>
+      </w:r>
+      <w:proofErr w:type="gramEnd"/>
+      <w:r>
+        <w:t xml:space="preserve"> ../../../pylib/vzreducer/reducer.py</w:t>
       </w:r>
     </w:p>
     <w:p>
       <w:r>
-        <w:t>INFO--03/02/2020 12:17:47 PM--Invoking Command:"python"</w:t>
+        <w:t xml:space="preserve">INFO--03/02/2020 12:17:47 PM--Invoking </w:t>
+      </w:r>
+      <w:proofErr w:type="spellStart"/>
+      <w:r>
+        <w:t>Command:"python</w:t>
+      </w:r>
+      <w:proofErr w:type="spellEnd"/>
+      <w:r>
+        <w:t>"</w:t>
       </w:r>
       <w:r>
         <w:tab/>
-        <w:t>with Arguments:"../../../pylib/vzreducer/reducer.py --logfile logfile_CACIE-reducer.py-TC-1.txt CACIE-reducer.py-TC-1_input.json output_CACIE-reducer.py-TC-1"</w:t>
+        <w:t xml:space="preserve">with </w:t>
+      </w:r>
+      <w:proofErr w:type="gramStart"/>
+      <w:r>
+        <w:t>Arguments:"..</w:t>
+      </w:r>
+      <w:proofErr w:type="gramEnd"/>
+      <w:r>
+        <w:t>/../../pylib/vzreducer/reducer.py --logfile logfile_CACIE-reducer.py-TC-1.txt CACIE-reducer.py-TC-1_input.json output_CACIE-reducer.py-TC-1"</w:t>
       </w:r>
     </w:p>
     <w:p>
       <w:r>
-        <w:t>INFO--03/02/2020 12:17:47 PM--Username:CHall</w:t>
-      </w:r>
+        <w:t>INFO--03/02/2020 12:17:47 PM--</w:t>
+      </w:r>
+      <w:proofErr w:type="spellStart"/>
+      <w:proofErr w:type="gramStart"/>
+      <w:r>
+        <w:t>Username:CHall</w:t>
+      </w:r>
+      <w:proofErr w:type="spellEnd"/>
+      <w:proofErr w:type="gramEnd"/>
       <w:r>
         <w:tab/>
+      </w:r>
+      <w:proofErr w:type="spellStart"/>
+      <w:r>
         <w:t>Computer:psc-hassium</w:t>
       </w:r>
+      <w:proofErr w:type="spellEnd"/>
       <w:r>
         <w:tab/>
-        <w:t>Platform:Windows 10 10.0.18362</w:t>
+      </w:r>
+      <w:proofErr w:type="spellStart"/>
+      <w:r>
+        <w:t>Platform:Windows</w:t>
+      </w:r>
+      <w:proofErr w:type="spellEnd"/>
+      <w:r>
+        <w:t xml:space="preserve"> 10 10.0.18362</w:t>
       </w:r>
     </w:p>
     <w:p/>
@@ -14431,6 +15359,7 @@
                 <w:dataBinding w:prefixMappings="xmlns:ns0='http://purl.org/dc/elements/1.1/' xmlns:ns1='http://schemas.openxmlformats.org/package/2006/metadata/core-properties' " w:xpath="/ns1:coreProperties[1]/ns1:keywords[1]" w:storeItemID="{6C3C8BC8-F283-45AE-878A-BAB7291924A1}"/>
                 <w:text/>
               </w:sdtPr>
+              <w:sdtEndPr/>
               <w:sdtContent>
                 <w:r>
                   <w:rPr>
@@ -14523,6 +15452,7 @@
                 <w:dataBinding w:prefixMappings="xmlns:ns0='http://purl.org/dc/elements/1.1/' xmlns:ns1='http://schemas.openxmlformats.org/package/2006/metadata/core-properties' " w:xpath="/ns1:coreProperties[1]/ns1:keywords[1]" w:storeItemID="{6C3C8BC8-F283-45AE-878A-BAB7291924A1}"/>
                 <w:text/>
               </w:sdtPr>
+              <w:sdtEndPr/>
               <w:sdtContent>
                 <w:r>
                   <w:rPr>
@@ -14705,6 +15635,7 @@
               </w:rPr>
               <w:t xml:space="preserve"> </w:t>
             </w:r>
+            <w:proofErr w:type="gramStart"/>
             <w:r>
               <w:rPr>
                 <w:rFonts w:ascii="Arial" w:hAnsi="Arial"/>
@@ -14713,6 +15644,7 @@
               </w:rPr>
               <w:t>S:/PSC/!HANFORD/ICF/CA-CIE-Tools/CA-CIE-Tools/pylib/runner/runner.py</w:t>
             </w:r>
+            <w:proofErr w:type="gramEnd"/>
           </w:p>
         </w:tc>
         <w:tc>
@@ -16603,7 +17535,15 @@
                 <w:rFonts w:ascii="Arial" w:hAnsi="Arial"/>
                 <w:sz w:val="20"/>
               </w:rPr>
-              <w:t>Total Mass Relative Percent Error [before rebalance]</w:t>
+              <w:t xml:space="preserve">Total Mass Relative Percent Error [before </w:t>
+            </w:r>
+            <w:proofErr w:type="gramStart"/>
+            <w:r>
+              <w:rPr>
+                <w:rFonts w:ascii="Arial" w:hAnsi="Arial"/>
+                <w:sz w:val="20"/>
+              </w:rPr>
+              <w:t>rebalance]</w:t>
             </w:r>
             <w:r>
               <w:rPr>
@@ -16619,6 +17559,7 @@
               </w:rPr>
               <w:t>≠</w:t>
             </w:r>
+            <w:proofErr w:type="gramEnd"/>
             <w:r>
               <w:rPr>
                 <w:rFonts w:ascii="Arial" w:hAnsi="Arial"/>
@@ -16863,46 +17804,136 @@
     </w:p>
     <w:p>
       <w:r>
-        <w:t>INFO--03/03/2020 11:11:30 AM--Code Version: e85c27ac50e3ad85e69c28b980be4cc929cd05be v1.12: S:/PSC/!HANFORD/ICF/CA-CIE-Tools/CA-CIE-Tools/pylib/runner/runner.py&lt;--1bcfd6779e9cbdb82673405873a8e5e81514ae27</w:t>
+        <w:t xml:space="preserve">INFO--03/03/2020 11:11:30 AM--Code Version: e85c27ac50e3ad85e69c28b980be4cc929cd05be v1.12: </w:t>
+      </w:r>
+      <w:proofErr w:type="gramStart"/>
+      <w:r>
+        <w:t>S:/PSC/!HANFORD/ICF/CA-CIE-Tools/CA-CIE-Tools/pylib/runner/runner.py</w:t>
+      </w:r>
+      <w:proofErr w:type="gramEnd"/>
+      <w:r>
+        <w:t>&lt;--1bcfd6779e9cbdb82673405873a8e5e81514ae27</w:t>
       </w:r>
     </w:p>
     <w:p/>
     <w:p>
       <w:r>
-        <w:t>INFO--03/03/2020 11:11:32 AM--Code Version: 0324311c37062f1959b74e4acd7369ca52dbdc1d Local repo SHA-1 has does not correspond to a remote repo release version: ../../../pylib/vzreducer/reducer.py&lt;--79b4125e3b7bbef2b4b5d061771d2efb03d3a57e</w:t>
+        <w:t xml:space="preserve">INFO--03/03/2020 11:11:32 AM--Code Version: 0324311c37062f1959b74e4acd7369ca52dbdc1d Local repo SHA-1 has does not correspond to a remote repo release </w:t>
+      </w:r>
+      <w:proofErr w:type="gramStart"/>
+      <w:r>
+        <w:t>version: ..</w:t>
+      </w:r>
+      <w:proofErr w:type="gramEnd"/>
+      <w:r>
+        <w:t>/../../</w:t>
+      </w:r>
+      <w:proofErr w:type="spellStart"/>
+      <w:r>
+        <w:t>pylib</w:t>
+      </w:r>
+      <w:proofErr w:type="spellEnd"/>
+      <w:r>
+        <w:t>/</w:t>
+      </w:r>
+      <w:proofErr w:type="spellStart"/>
+      <w:r>
+        <w:t>vzreducer</w:t>
+      </w:r>
+      <w:proofErr w:type="spellEnd"/>
+      <w:r>
+        <w:t>/reducer.py&lt;--79b4125e3b7bbef2b4b5d061771d2efb03d3a57e</w:t>
       </w:r>
     </w:p>
     <w:p/>
     <w:p>
       <w:r>
-        <w:t>INFO--03/03/2020 11:11:34 AM--QA Status: QUALIFIED : S:/PSC/!HANFORD/ICF/CA-CIE-Tools/CA-CIE-Tools/pylib/runner/runner.py</w:t>
+        <w:t xml:space="preserve">INFO--03/03/2020 11:11:34 AM--QA Status: </w:t>
+      </w:r>
+      <w:proofErr w:type="gramStart"/>
+      <w:r>
+        <w:t>QUALIFIED :</w:t>
+      </w:r>
+      <w:proofErr w:type="gramEnd"/>
+      <w:r>
+        <w:t xml:space="preserve"> S:/PSC/!HANFORD/ICF/CA-CIE-Tools/CA-CIE-Tools/pylib/runner/runner.py</w:t>
       </w:r>
     </w:p>
     <w:p>
       <w:r>
-        <w:t>INFO--03/03/2020 11:11:36 AM--QA Status: TEST : ../../../pylib/vzreducer/reducer.py</w:t>
+        <w:t xml:space="preserve">INFO--03/03/2020 11:11:36 AM--QA Status: </w:t>
+      </w:r>
+      <w:proofErr w:type="gramStart"/>
+      <w:r>
+        <w:t>TEST :</w:t>
+      </w:r>
+      <w:proofErr w:type="gramEnd"/>
+      <w:r>
+        <w:t xml:space="preserve"> ../../../pylib/vzreducer/reducer.py</w:t>
       </w:r>
     </w:p>
     <w:p>
       <w:r>
-        <w:t>INFO--03/03/2020 11:11:36 AM--Invoking Command:"python"</w:t>
+        <w:t xml:space="preserve">INFO--03/03/2020 11:11:36 AM--Invoking </w:t>
+      </w:r>
+      <w:proofErr w:type="spellStart"/>
+      <w:r>
+        <w:t>Command:"python</w:t>
+      </w:r>
+      <w:proofErr w:type="spellEnd"/>
+      <w:r>
+        <w:t>"</w:t>
       </w:r>
       <w:r>
         <w:tab/>
-        <w:t>with Arguments:"../../../pylib/vzreducer/reducer.py --logfile logfile_CACIE-reducer.py-TC-2.txt --logfilemode a CACIE-reducer.py-TC-2_input.json output_CACIE-reducer.py-TC-2"</w:t>
+        <w:t xml:space="preserve">with </w:t>
+      </w:r>
+      <w:proofErr w:type="gramStart"/>
+      <w:r>
+        <w:t>Arguments:"..</w:t>
+      </w:r>
+      <w:proofErr w:type="gramEnd"/>
+      <w:r>
+        <w:t>/../../pylib/vzreducer/reducer.py --logfile logfile_CACIE-reducer.py-TC-2.txt --</w:t>
+      </w:r>
+      <w:proofErr w:type="spellStart"/>
+      <w:r>
+        <w:t>logfilemode</w:t>
+      </w:r>
+      <w:proofErr w:type="spellEnd"/>
+      <w:r>
+        <w:t xml:space="preserve"> a CACIE-reducer.py-TC-2_input.json output_CACIE-reducer.py-TC-2"</w:t>
       </w:r>
     </w:p>
     <w:p>
       <w:r>
-        <w:t>INFO--03/03/2020 11:11:36 AM--Username:CHall</w:t>
-      </w:r>
+        <w:t>INFO--03/03/2020 11:11:36 AM--</w:t>
+      </w:r>
+      <w:proofErr w:type="spellStart"/>
+      <w:proofErr w:type="gramStart"/>
+      <w:r>
+        <w:t>Username:CHall</w:t>
+      </w:r>
+      <w:proofErr w:type="spellEnd"/>
+      <w:proofErr w:type="gramEnd"/>
       <w:r>
         <w:tab/>
+      </w:r>
+      <w:proofErr w:type="spellStart"/>
+      <w:r>
         <w:t>Computer:psc-hassium</w:t>
       </w:r>
+      <w:proofErr w:type="spellEnd"/>
       <w:r>
         <w:tab/>
-        <w:t>Platform:Windows 10 10.0.18362</w:t>
+      </w:r>
+      <w:proofErr w:type="spellStart"/>
+      <w:r>
+        <w:t>Platform:Windows</w:t>
+      </w:r>
+      <w:proofErr w:type="spellEnd"/>
+      <w:r>
+        <w:t xml:space="preserve"> 10 10.0.18362</w:t>
       </w:r>
     </w:p>
     <w:p>
@@ -16916,46 +17947,136 @@
     </w:p>
     <w:p>
       <w:r>
-        <w:t>INFO--03/03/2020 11:15:46 AM--Code Version: e85c27ac50e3ad85e69c28b980be4cc929cd05be v1.12: S:/PSC/!HANFORD/ICF/CA-CIE-Tools/CA-CIE-Tools/pylib/runner/runner.py&lt;--1bcfd6779e9cbdb82673405873a8e5e81514ae27</w:t>
+        <w:t xml:space="preserve">INFO--03/03/2020 11:15:46 AM--Code Version: e85c27ac50e3ad85e69c28b980be4cc929cd05be v1.12: </w:t>
+      </w:r>
+      <w:proofErr w:type="gramStart"/>
+      <w:r>
+        <w:t>S:/PSC/!HANFORD/ICF/CA-CIE-Tools/CA-CIE-Tools/pylib/runner/runner.py</w:t>
+      </w:r>
+      <w:proofErr w:type="gramEnd"/>
+      <w:r>
+        <w:t>&lt;--1bcfd6779e9cbdb82673405873a8e5e81514ae27</w:t>
       </w:r>
     </w:p>
     <w:p/>
     <w:p>
       <w:r>
-        <w:t>INFO--03/03/2020 11:15:48 AM--Code Version: 0324311c37062f1959b74e4acd7369ca52dbdc1d Local repo SHA-1 has does not correspond to a remote repo release version: ../../../pylib/vzreducer/reducer.py&lt;--79b4125e3b7bbef2b4b5d061771d2efb03d3a57e</w:t>
+        <w:t xml:space="preserve">INFO--03/03/2020 11:15:48 AM--Code Version: 0324311c37062f1959b74e4acd7369ca52dbdc1d Local repo SHA-1 has does not correspond to a remote repo release </w:t>
+      </w:r>
+      <w:proofErr w:type="gramStart"/>
+      <w:r>
+        <w:t>version: ..</w:t>
+      </w:r>
+      <w:proofErr w:type="gramEnd"/>
+      <w:r>
+        <w:t>/../../</w:t>
+      </w:r>
+      <w:proofErr w:type="spellStart"/>
+      <w:r>
+        <w:t>pylib</w:t>
+      </w:r>
+      <w:proofErr w:type="spellEnd"/>
+      <w:r>
+        <w:t>/</w:t>
+      </w:r>
+      <w:proofErr w:type="spellStart"/>
+      <w:r>
+        <w:t>vzreducer</w:t>
+      </w:r>
+      <w:proofErr w:type="spellEnd"/>
+      <w:r>
+        <w:t>/reducer.py&lt;--79b4125e3b7bbef2b4b5d061771d2efb03d3a57e</w:t>
       </w:r>
     </w:p>
     <w:p/>
     <w:p>
       <w:r>
-        <w:t>INFO--03/03/2020 11:15:51 AM--QA Status: QUALIFIED : S:/PSC/!HANFORD/ICF/CA-CIE-Tools/CA-CIE-Tools/pylib/runner/runner.py</w:t>
+        <w:t xml:space="preserve">INFO--03/03/2020 11:15:51 AM--QA Status: </w:t>
+      </w:r>
+      <w:proofErr w:type="gramStart"/>
+      <w:r>
+        <w:t>QUALIFIED :</w:t>
+      </w:r>
+      <w:proofErr w:type="gramEnd"/>
+      <w:r>
+        <w:t xml:space="preserve"> S:/PSC/!HANFORD/ICF/CA-CIE-Tools/CA-CIE-Tools/pylib/runner/runner.py</w:t>
       </w:r>
     </w:p>
     <w:p>
       <w:r>
-        <w:t>INFO--03/03/2020 11:15:53 AM--QA Status: TEST : ../../../pylib/vzreducer/reducer.py</w:t>
+        <w:t xml:space="preserve">INFO--03/03/2020 11:15:53 AM--QA Status: </w:t>
+      </w:r>
+      <w:proofErr w:type="gramStart"/>
+      <w:r>
+        <w:t>TEST :</w:t>
+      </w:r>
+      <w:proofErr w:type="gramEnd"/>
+      <w:r>
+        <w:t xml:space="preserve"> ../../../pylib/vzreducer/reducer.py</w:t>
       </w:r>
     </w:p>
     <w:p>
       <w:r>
-        <w:t>INFO--03/03/2020 11:15:53 AM--Invoking Command:"python"</w:t>
+        <w:t xml:space="preserve">INFO--03/03/2020 11:15:53 AM--Invoking </w:t>
+      </w:r>
+      <w:proofErr w:type="spellStart"/>
+      <w:r>
+        <w:t>Command:"python</w:t>
+      </w:r>
+      <w:proofErr w:type="spellEnd"/>
+      <w:r>
+        <w:t>"</w:t>
       </w:r>
       <w:r>
         <w:tab/>
-        <w:t>with Arguments:"../../../pylib/vzreducer/reducer.py --logfile logfile_CACIE-reducer.py-TC-2.txt --logfilemode a CACIE-reducer.py-TC-2_input.json output_CACIE-reducer.py-TC-2"</w:t>
+        <w:t xml:space="preserve">with </w:t>
+      </w:r>
+      <w:proofErr w:type="gramStart"/>
+      <w:r>
+        <w:t>Arguments:"..</w:t>
+      </w:r>
+      <w:proofErr w:type="gramEnd"/>
+      <w:r>
+        <w:t>/../../pylib/vzreducer/reducer.py --logfile logfile_CACIE-reducer.py-TC-2.txt --</w:t>
+      </w:r>
+      <w:proofErr w:type="spellStart"/>
+      <w:r>
+        <w:t>logfilemode</w:t>
+      </w:r>
+      <w:proofErr w:type="spellEnd"/>
+      <w:r>
+        <w:t xml:space="preserve"> a CACIE-reducer.py-TC-2_input.json output_CACIE-reducer.py-TC-2"</w:t>
       </w:r>
     </w:p>
     <w:p>
       <w:r>
-        <w:t>INFO--03/03/2020 11:15:53 AM--Username:CHall</w:t>
-      </w:r>
+        <w:t>INFO--03/03/2020 11:15:53 AM--</w:t>
+      </w:r>
+      <w:proofErr w:type="spellStart"/>
+      <w:proofErr w:type="gramStart"/>
+      <w:r>
+        <w:t>Username:CHall</w:t>
+      </w:r>
+      <w:proofErr w:type="spellEnd"/>
+      <w:proofErr w:type="gramEnd"/>
       <w:r>
         <w:tab/>
+      </w:r>
+      <w:proofErr w:type="spellStart"/>
+      <w:r>
         <w:t>Computer:psc-hassium</w:t>
       </w:r>
+      <w:proofErr w:type="spellEnd"/>
       <w:r>
         <w:tab/>
-        <w:t>Platform:Windows 10 10.0.18362</w:t>
+      </w:r>
+      <w:proofErr w:type="spellStart"/>
+      <w:r>
+        <w:t>Platform:Windows</w:t>
+      </w:r>
+      <w:proofErr w:type="spellEnd"/>
+      <w:r>
+        <w:t xml:space="preserve"> 10 10.0.18362</w:t>
       </w:r>
     </w:p>
     <w:tbl>
@@ -17029,6 +18150,7 @@
                 <w:dataBinding w:prefixMappings="xmlns:ns0='http://purl.org/dc/elements/1.1/' xmlns:ns1='http://schemas.openxmlformats.org/package/2006/metadata/core-properties' " w:xpath="/ns1:coreProperties[1]/ns1:keywords[1]" w:storeItemID="{6C3C8BC8-F283-45AE-878A-BAB7291924A1}"/>
                 <w:text/>
               </w:sdtPr>
+              <w:sdtEndPr/>
               <w:sdtContent>
                 <w:r>
                   <w:rPr>
@@ -17129,6 +18251,7 @@
                 <w:dataBinding w:prefixMappings="xmlns:ns0='http://purl.org/dc/elements/1.1/' xmlns:ns1='http://schemas.openxmlformats.org/package/2006/metadata/core-properties' " w:xpath="/ns1:coreProperties[1]/ns1:keywords[1]" w:storeItemID="{6C3C8BC8-F283-45AE-878A-BAB7291924A1}"/>
                 <w:text/>
               </w:sdtPr>
+              <w:sdtEndPr/>
               <w:sdtContent>
                 <w:r>
                   <w:rPr>
@@ -17307,6 +18430,7 @@
                 <w:sz w:val="20"/>
               </w:rPr>
             </w:pPr>
+            <w:proofErr w:type="gramStart"/>
             <w:r>
               <w:rPr>
                 <w:rFonts w:ascii="Arial" w:hAnsi="Arial"/>
@@ -17315,6 +18439,7 @@
               </w:rPr>
               <w:t>S:/PSC/!HANFORD/ICF/CA-CIE-Tools/CA-CIE-Tools/pylib/runner/runner.py</w:t>
             </w:r>
+            <w:proofErr w:type="gramEnd"/>
           </w:p>
         </w:tc>
         <w:tc>
@@ -17825,7 +18950,23 @@
                 <w:rFonts w:ascii="Arial" w:hAnsi="Arial"/>
                 <w:sz w:val="20"/>
               </w:rPr>
-              <w:t xml:space="preserve">: Make sure before running that the initial value of “Zero Below” in CACIE-reducer.py-TC-2_input.json is </w:t>
+              <w:t>: Make sure before running that the initial value of “Zero Below” in CACIE-reducer.py-TC-2_</w:t>
+            </w:r>
+            <w:proofErr w:type="gramStart"/>
+            <w:r>
+              <w:rPr>
+                <w:rFonts w:ascii="Arial" w:hAnsi="Arial"/>
+                <w:sz w:val="20"/>
+              </w:rPr>
+              <w:t>input.json</w:t>
+            </w:r>
+            <w:proofErr w:type="gramEnd"/>
+            <w:r>
+              <w:rPr>
+                <w:rFonts w:ascii="Arial" w:hAnsi="Arial"/>
+                <w:sz w:val="20"/>
+              </w:rPr>
+              <w:t xml:space="preserve"> is </w:t>
             </w:r>
             <w:r>
               <w:rPr>
@@ -17963,8 +19104,17 @@
                 <w:rFonts w:ascii="Arial" w:hAnsi="Arial"/>
                 <w:sz w:val="20"/>
               </w:rPr>
-              <w:t>_nonzeroed</w:t>
-            </w:r>
+              <w:t>_</w:t>
+            </w:r>
+            <w:proofErr w:type="spellStart"/>
+            <w:r>
+              <w:rPr>
+                <w:rFonts w:ascii="Arial" w:hAnsi="Arial"/>
+                <w:sz w:val="20"/>
+              </w:rPr>
+              <w:t>nonzeroed</w:t>
+            </w:r>
+            <w:proofErr w:type="spellEnd"/>
             <w:r>
               <w:rPr>
                 <w:rFonts w:ascii="Arial" w:hAnsi="Arial"/>
@@ -18456,46 +19606,136 @@
     </w:p>
     <w:p>
       <w:r>
-        <w:t>INFO--03/03/2020 10:50:10 AM--Code Version: e85c27ac50e3ad85e69c28b980be4cc929cd05be v1.12: S:/PSC/!HANFORD/ICF/CA-CIE-Tools/CA-CIE-Tools/pylib/runner/runner.py&lt;--1bcfd6779e9cbdb82673405873a8e5e81514ae27</w:t>
+        <w:t xml:space="preserve">INFO--03/03/2020 10:50:10 AM--Code Version: e85c27ac50e3ad85e69c28b980be4cc929cd05be v1.12: </w:t>
+      </w:r>
+      <w:proofErr w:type="gramStart"/>
+      <w:r>
+        <w:t>S:/PSC/!HANFORD/ICF/CA-CIE-Tools/CA-CIE-Tools/pylib/runner/runner.py</w:t>
+      </w:r>
+      <w:proofErr w:type="gramEnd"/>
+      <w:r>
+        <w:t>&lt;--1bcfd6779e9cbdb82673405873a8e5e81514ae27</w:t>
       </w:r>
     </w:p>
     <w:p/>
     <w:p>
       <w:r>
-        <w:t>INFO--03/03/2020 10:50:12 AM--Code Version: 0324311c37062f1959b74e4acd7369ca52dbdc1d Local repo SHA-1 has does not correspond to a remote repo release version: ../../../pylib/vzreducer/reducer.py&lt;--79b4125e3b7bbef2b4b5d061771d2efb03d3a57e</w:t>
+        <w:t xml:space="preserve">INFO--03/03/2020 10:50:12 AM--Code Version: 0324311c37062f1959b74e4acd7369ca52dbdc1d Local repo SHA-1 has does not correspond to a remote repo release </w:t>
+      </w:r>
+      <w:proofErr w:type="gramStart"/>
+      <w:r>
+        <w:t>version: ..</w:t>
+      </w:r>
+      <w:proofErr w:type="gramEnd"/>
+      <w:r>
+        <w:t>/../../</w:t>
+      </w:r>
+      <w:proofErr w:type="spellStart"/>
+      <w:r>
+        <w:t>pylib</w:t>
+      </w:r>
+      <w:proofErr w:type="spellEnd"/>
+      <w:r>
+        <w:t>/</w:t>
+      </w:r>
+      <w:proofErr w:type="spellStart"/>
+      <w:r>
+        <w:t>vzreducer</w:t>
+      </w:r>
+      <w:proofErr w:type="spellEnd"/>
+      <w:r>
+        <w:t>/reducer.py&lt;--79b4125e3b7bbef2b4b5d061771d2efb03d3a57e</w:t>
       </w:r>
     </w:p>
     <w:p/>
     <w:p>
       <w:r>
-        <w:t>INFO--03/03/2020 10:50:14 AM--QA Status: QUALIFIED : S:/PSC/!HANFORD/ICF/CA-CIE-Tools/CA-CIE-Tools/pylib/runner/runner.py</w:t>
+        <w:t xml:space="preserve">INFO--03/03/2020 10:50:14 AM--QA Status: </w:t>
+      </w:r>
+      <w:proofErr w:type="gramStart"/>
+      <w:r>
+        <w:t>QUALIFIED :</w:t>
+      </w:r>
+      <w:proofErr w:type="gramEnd"/>
+      <w:r>
+        <w:t xml:space="preserve"> S:/PSC/!HANFORD/ICF/CA-CIE-Tools/CA-CIE-Tools/pylib/runner/runner.py</w:t>
       </w:r>
     </w:p>
     <w:p>
       <w:r>
-        <w:t>INFO--03/03/2020 10:50:16 AM--QA Status: TEST : ../../../pylib/vzreducer/reducer.py</w:t>
+        <w:t xml:space="preserve">INFO--03/03/2020 10:50:16 AM--QA Status: </w:t>
+      </w:r>
+      <w:proofErr w:type="gramStart"/>
+      <w:r>
+        <w:t>TEST :</w:t>
+      </w:r>
+      <w:proofErr w:type="gramEnd"/>
+      <w:r>
+        <w:t xml:space="preserve"> ../../../pylib/vzreducer/reducer.py</w:t>
       </w:r>
     </w:p>
     <w:p>
       <w:r>
-        <w:t>INFO--03/03/2020 10:50:16 AM--Invoking Command:"python"</w:t>
+        <w:t xml:space="preserve">INFO--03/03/2020 10:50:16 AM--Invoking </w:t>
+      </w:r>
+      <w:proofErr w:type="spellStart"/>
+      <w:r>
+        <w:t>Command:"python</w:t>
+      </w:r>
+      <w:proofErr w:type="spellEnd"/>
+      <w:r>
+        <w:t>"</w:t>
       </w:r>
       <w:r>
         <w:tab/>
-        <w:t>with Arguments:"../../../pylib/vzreducer/reducer.py --logfile logfile_CACIE-reducer.py-TC-3.txt --logfilemode a CACIE-reducer.py-TC-3_input.json output_CACIE-reducer.py-TC-3"</w:t>
+        <w:t xml:space="preserve">with </w:t>
+      </w:r>
+      <w:proofErr w:type="gramStart"/>
+      <w:r>
+        <w:t>Arguments:"..</w:t>
+      </w:r>
+      <w:proofErr w:type="gramEnd"/>
+      <w:r>
+        <w:t>/../../pylib/vzreducer/reducer.py --logfile logfile_CACIE-reducer.py-TC-3.txt --</w:t>
+      </w:r>
+      <w:proofErr w:type="spellStart"/>
+      <w:r>
+        <w:t>logfilemode</w:t>
+      </w:r>
+      <w:proofErr w:type="spellEnd"/>
+      <w:r>
+        <w:t xml:space="preserve"> a CACIE-reducer.py-TC-3_input.json output_CACIE-reducer.py-TC-3"</w:t>
       </w:r>
     </w:p>
     <w:p>
       <w:r>
-        <w:t>INFO--03/03/2020 10:50:16 AM--Username:CHall</w:t>
-      </w:r>
+        <w:t>INFO--03/03/2020 10:50:16 AM--</w:t>
+      </w:r>
+      <w:proofErr w:type="spellStart"/>
+      <w:proofErr w:type="gramStart"/>
+      <w:r>
+        <w:t>Username:CHall</w:t>
+      </w:r>
+      <w:proofErr w:type="spellEnd"/>
+      <w:proofErr w:type="gramEnd"/>
       <w:r>
         <w:tab/>
+      </w:r>
+      <w:proofErr w:type="spellStart"/>
+      <w:r>
         <w:t>Computer:psc-hassium</w:t>
       </w:r>
+      <w:proofErr w:type="spellEnd"/>
       <w:r>
         <w:tab/>
-        <w:t>Platform:Windows 10 10.0.18362</w:t>
+      </w:r>
+      <w:proofErr w:type="spellStart"/>
+      <w:r>
+        <w:t>Platform:Windows</w:t>
+      </w:r>
+      <w:proofErr w:type="spellEnd"/>
+      <w:r>
+        <w:t xml:space="preserve"> 10 10.0.18362</w:t>
       </w:r>
     </w:p>
     <w:p>
@@ -18509,46 +19749,136 @@
     </w:p>
     <w:p>
       <w:r>
-        <w:t>INFO--03/03/2020 10:56:00 AM--Code Version: e85c27ac50e3ad85e69c28b980be4cc929cd05be v1.12: S:/PSC/!HANFORD/ICF/CA-CIE-Tools/CA-CIE-Tools/pylib/runner/runner.py&lt;--1bcfd6779e9cbdb82673405873a8e5e81514ae27</w:t>
+        <w:t xml:space="preserve">INFO--03/03/2020 10:56:00 AM--Code Version: e85c27ac50e3ad85e69c28b980be4cc929cd05be v1.12: </w:t>
+      </w:r>
+      <w:proofErr w:type="gramStart"/>
+      <w:r>
+        <w:t>S:/PSC/!HANFORD/ICF/CA-CIE-Tools/CA-CIE-Tools/pylib/runner/runner.py</w:t>
+      </w:r>
+      <w:proofErr w:type="gramEnd"/>
+      <w:r>
+        <w:t>&lt;--1bcfd6779e9cbdb82673405873a8e5e81514ae27</w:t>
       </w:r>
     </w:p>
     <w:p/>
     <w:p>
       <w:r>
-        <w:t>INFO--03/03/2020 10:56:02 AM--Code Version: 0324311c37062f1959b74e4acd7369ca52dbdc1d Local repo SHA-1 has does not correspond to a remote repo release version: ../../../pylib/vzreducer/reducer.py&lt;--79b4125e3b7bbef2b4b5d061771d2efb03d3a57e</w:t>
+        <w:t xml:space="preserve">INFO--03/03/2020 10:56:02 AM--Code Version: 0324311c37062f1959b74e4acd7369ca52dbdc1d Local repo SHA-1 has does not correspond to a remote repo release </w:t>
+      </w:r>
+      <w:proofErr w:type="gramStart"/>
+      <w:r>
+        <w:t>version: ..</w:t>
+      </w:r>
+      <w:proofErr w:type="gramEnd"/>
+      <w:r>
+        <w:t>/../../</w:t>
+      </w:r>
+      <w:proofErr w:type="spellStart"/>
+      <w:r>
+        <w:t>pylib</w:t>
+      </w:r>
+      <w:proofErr w:type="spellEnd"/>
+      <w:r>
+        <w:t>/</w:t>
+      </w:r>
+      <w:proofErr w:type="spellStart"/>
+      <w:r>
+        <w:t>vzreducer</w:t>
+      </w:r>
+      <w:proofErr w:type="spellEnd"/>
+      <w:r>
+        <w:t>/reducer.py&lt;--79b4125e3b7bbef2b4b5d061771d2efb03d3a57e</w:t>
       </w:r>
     </w:p>
     <w:p/>
     <w:p>
       <w:r>
-        <w:t>INFO--03/03/2020 10:56:05 AM--QA Status: QUALIFIED : S:/PSC/!HANFORD/ICF/CA-CIE-Tools/CA-CIE-Tools/pylib/runner/runner.py</w:t>
+        <w:t xml:space="preserve">INFO--03/03/2020 10:56:05 AM--QA Status: </w:t>
+      </w:r>
+      <w:proofErr w:type="gramStart"/>
+      <w:r>
+        <w:t>QUALIFIED :</w:t>
+      </w:r>
+      <w:proofErr w:type="gramEnd"/>
+      <w:r>
+        <w:t xml:space="preserve"> S:/PSC/!HANFORD/ICF/CA-CIE-Tools/CA-CIE-Tools/pylib/runner/runner.py</w:t>
       </w:r>
     </w:p>
     <w:p>
       <w:r>
-        <w:t>INFO--03/03/2020 10:56:07 AM--QA Status: TEST : ../../../pylib/vzreducer/reducer.py</w:t>
+        <w:t xml:space="preserve">INFO--03/03/2020 10:56:07 AM--QA Status: </w:t>
+      </w:r>
+      <w:proofErr w:type="gramStart"/>
+      <w:r>
+        <w:t>TEST :</w:t>
+      </w:r>
+      <w:proofErr w:type="gramEnd"/>
+      <w:r>
+        <w:t xml:space="preserve"> ../../../pylib/vzreducer/reducer.py</w:t>
       </w:r>
     </w:p>
     <w:p>
       <w:r>
-        <w:t>INFO--03/03/2020 10:56:07 AM--Invoking Command:"python"</w:t>
+        <w:t xml:space="preserve">INFO--03/03/2020 10:56:07 AM--Invoking </w:t>
+      </w:r>
+      <w:proofErr w:type="spellStart"/>
+      <w:r>
+        <w:t>Command:"python</w:t>
+      </w:r>
+      <w:proofErr w:type="spellEnd"/>
+      <w:r>
+        <w:t>"</w:t>
       </w:r>
       <w:r>
         <w:tab/>
-        <w:t>with Arguments:"../../../pylib/vzreducer/reducer.py --logfile logfile_CACIE-reducer.py-TC-3.txt --logfilemode a CACIE-reducer.py-TC-3_input.json output_CACIE-reducer.py-TC-3"</w:t>
+        <w:t xml:space="preserve">with </w:t>
+      </w:r>
+      <w:proofErr w:type="gramStart"/>
+      <w:r>
+        <w:t>Arguments:"..</w:t>
+      </w:r>
+      <w:proofErr w:type="gramEnd"/>
+      <w:r>
+        <w:t>/../../pylib/vzreducer/reducer.py --logfile logfile_CACIE-reducer.py-TC-3.txt --</w:t>
+      </w:r>
+      <w:proofErr w:type="spellStart"/>
+      <w:r>
+        <w:t>logfilemode</w:t>
+      </w:r>
+      <w:proofErr w:type="spellEnd"/>
+      <w:r>
+        <w:t xml:space="preserve"> a CACIE-reducer.py-TC-3_input.json output_CACIE-reducer.py-TC-3"</w:t>
       </w:r>
     </w:p>
     <w:p>
       <w:r>
-        <w:t>INFO--03/03/2020 10:56:07 AM--Username:CHall</w:t>
-      </w:r>
+        <w:t>INFO--03/03/2020 10:56:07 AM--</w:t>
+      </w:r>
+      <w:proofErr w:type="spellStart"/>
+      <w:proofErr w:type="gramStart"/>
+      <w:r>
+        <w:t>Username:CHall</w:t>
+      </w:r>
+      <w:proofErr w:type="spellEnd"/>
+      <w:proofErr w:type="gramEnd"/>
       <w:r>
         <w:tab/>
+      </w:r>
+      <w:proofErr w:type="spellStart"/>
+      <w:r>
         <w:t>Computer:psc-hassium</w:t>
       </w:r>
+      <w:proofErr w:type="spellEnd"/>
       <w:r>
         <w:tab/>
-        <w:t>Platform:Windows 10 10.0.18362</w:t>
+      </w:r>
+      <w:proofErr w:type="spellStart"/>
+      <w:r>
+        <w:t>Platform:Windows</w:t>
+      </w:r>
+      <w:proofErr w:type="spellEnd"/>
+      <w:r>
+        <w:t xml:space="preserve"> 10 10.0.18362</w:t>
       </w:r>
     </w:p>
     <w:tbl>
@@ -18623,6 +19953,7 @@
                 <w:dataBinding w:prefixMappings="xmlns:ns0='http://purl.org/dc/elements/1.1/' xmlns:ns1='http://schemas.openxmlformats.org/package/2006/metadata/core-properties' " w:xpath="/ns1:coreProperties[1]/ns1:keywords[1]" w:storeItemID="{6C3C8BC8-F283-45AE-878A-BAB7291924A1}"/>
                 <w:text/>
               </w:sdtPr>
+              <w:sdtEndPr/>
               <w:sdtContent>
                 <w:r>
                   <w:rPr>
@@ -18723,6 +20054,7 @@
                 <w:dataBinding w:prefixMappings="xmlns:ns0='http://purl.org/dc/elements/1.1/' xmlns:ns1='http://schemas.openxmlformats.org/package/2006/metadata/core-properties' " w:xpath="/ns1:coreProperties[1]/ns1:keywords[1]" w:storeItemID="{6C3C8BC8-F283-45AE-878A-BAB7291924A1}"/>
                 <w:text/>
               </w:sdtPr>
+              <w:sdtEndPr/>
               <w:sdtContent>
                 <w:r>
                   <w:rPr>
@@ -18901,6 +20233,7 @@
                 <w:sz w:val="20"/>
               </w:rPr>
             </w:pPr>
+            <w:proofErr w:type="gramStart"/>
             <w:r>
               <w:rPr>
                 <w:rFonts w:ascii="Arial" w:hAnsi="Arial"/>
@@ -18909,6 +20242,7 @@
               </w:rPr>
               <w:t>S:/PSC/!HANFORD/ICF/CA-CIE-Tools/CA-CIE-Tools/pylib/runner/runner.py</w:t>
             </w:r>
+            <w:proofErr w:type="gramEnd"/>
           </w:p>
         </w:tc>
         <w:tc>
@@ -19444,7 +20778,23 @@
                 <w:rFonts w:ascii="Arial" w:hAnsi="Arial"/>
                 <w:sz w:val="20"/>
               </w:rPr>
-              <w:t>Make sure before running that the initial value of “Close Gaps” in CACIE-reducer.py-TC-2_input.json is “True”.</w:t>
+              <w:t>Make sure before running that the initial value of “Close Gaps” in CACIE-reducer.py-TC-2_</w:t>
+            </w:r>
+            <w:proofErr w:type="gramStart"/>
+            <w:r>
+              <w:rPr>
+                <w:rFonts w:ascii="Arial" w:hAnsi="Arial"/>
+                <w:sz w:val="20"/>
+              </w:rPr>
+              <w:t>input.json</w:t>
+            </w:r>
+            <w:proofErr w:type="gramEnd"/>
+            <w:r>
+              <w:rPr>
+                <w:rFonts w:ascii="Arial" w:hAnsi="Arial"/>
+                <w:sz w:val="20"/>
+              </w:rPr>
+              <w:t xml:space="preserve"> is “True”.</w:t>
             </w:r>
           </w:p>
         </w:tc>
@@ -19499,7 +20849,23 @@
                 <w:rFonts w:ascii="Arial" w:hAnsi="Arial"/>
                 <w:sz w:val="20"/>
               </w:rPr>
-              <w:t>Rename generated dataset and plot files with a “_gapclosed” suffix</w:t>
+              <w:t>Rename generated dataset and plot files with a “_</w:t>
+            </w:r>
+            <w:proofErr w:type="spellStart"/>
+            <w:r>
+              <w:rPr>
+                <w:rFonts w:ascii="Arial" w:hAnsi="Arial"/>
+                <w:sz w:val="20"/>
+              </w:rPr>
+              <w:t>gapclosed</w:t>
+            </w:r>
+            <w:proofErr w:type="spellEnd"/>
+            <w:r>
+              <w:rPr>
+                <w:rFonts w:ascii="Arial" w:hAnsi="Arial"/>
+                <w:sz w:val="20"/>
+              </w:rPr>
+              <w:t>” suffix</w:t>
             </w:r>
           </w:p>
         </w:tc>
@@ -19607,7 +20973,23 @@
                 <w:rFonts w:ascii="Arial" w:hAnsi="Arial"/>
                 <w:sz w:val="20"/>
               </w:rPr>
-              <w:t>"Close Gaps":"False",</w:t>
+              <w:t xml:space="preserve">"Close </w:t>
+            </w:r>
+            <w:proofErr w:type="spellStart"/>
+            <w:r>
+              <w:rPr>
+                <w:rFonts w:ascii="Arial" w:hAnsi="Arial"/>
+                <w:sz w:val="20"/>
+              </w:rPr>
+              <w:t>Gaps":"False</w:t>
+            </w:r>
+            <w:proofErr w:type="spellEnd"/>
+            <w:r>
+              <w:rPr>
+                <w:rFonts w:ascii="Arial" w:hAnsi="Arial"/>
+                <w:sz w:val="20"/>
+              </w:rPr>
+              <w:t>",</w:t>
             </w:r>
           </w:p>
         </w:tc>
@@ -19870,7 +21252,39 @@
                 <w:rFonts w:ascii="Arial" w:hAnsi="Arial"/>
                 <w:sz w:val="20"/>
               </w:rPr>
-              <w:t>Open plot files (_gapclosed and _gaps) and verify the additional timesteps in _gapclosed and the omission of the timesteps in _gaps</w:t>
+              <w:t>Open plot files (_</w:t>
+            </w:r>
+            <w:proofErr w:type="spellStart"/>
+            <w:r>
+              <w:rPr>
+                <w:rFonts w:ascii="Arial" w:hAnsi="Arial"/>
+                <w:sz w:val="20"/>
+              </w:rPr>
+              <w:t>gapclosed</w:t>
+            </w:r>
+            <w:proofErr w:type="spellEnd"/>
+            <w:r>
+              <w:rPr>
+                <w:rFonts w:ascii="Arial" w:hAnsi="Arial"/>
+                <w:sz w:val="20"/>
+              </w:rPr>
+              <w:t xml:space="preserve"> and _gaps) and verify the additional timesteps in _</w:t>
+            </w:r>
+            <w:proofErr w:type="spellStart"/>
+            <w:r>
+              <w:rPr>
+                <w:rFonts w:ascii="Arial" w:hAnsi="Arial"/>
+                <w:sz w:val="20"/>
+              </w:rPr>
+              <w:t>gapclosed</w:t>
+            </w:r>
+            <w:proofErr w:type="spellEnd"/>
+            <w:r>
+              <w:rPr>
+                <w:rFonts w:ascii="Arial" w:hAnsi="Arial"/>
+                <w:sz w:val="20"/>
+              </w:rPr>
+              <w:t xml:space="preserve"> and the omission of the timesteps in _gaps</w:t>
             </w:r>
           </w:p>
         </w:tc>
@@ -19894,7 +21308,23 @@
                 <w:rFonts w:ascii="Arial" w:hAnsi="Arial"/>
                 <w:sz w:val="20"/>
               </w:rPr>
-              <w:t>_gapclosed file has additional timesteps consistent with the parameters in the .JSON file</w:t>
+              <w:t>_</w:t>
+            </w:r>
+            <w:proofErr w:type="spellStart"/>
+            <w:r>
+              <w:rPr>
+                <w:rFonts w:ascii="Arial" w:hAnsi="Arial"/>
+                <w:sz w:val="20"/>
+              </w:rPr>
+              <w:t>gapclosed</w:t>
+            </w:r>
+            <w:proofErr w:type="spellEnd"/>
+            <w:r>
+              <w:rPr>
+                <w:rFonts w:ascii="Arial" w:hAnsi="Arial"/>
+                <w:sz w:val="20"/>
+              </w:rPr>
+              <w:t xml:space="preserve"> file has additional timesteps consistent with the parameters in the .JSON file</w:t>
             </w:r>
           </w:p>
         </w:tc>
@@ -19983,46 +21413,136 @@
     </w:p>
     <w:p>
       <w:r>
-        <w:t>INFO--03/03/2020 11:24:04 AM--Code Version: e85c27ac50e3ad85e69c28b980be4cc929cd05be v1.12: S:/PSC/!HANFORD/ICF/CA-CIE-Tools/CA-CIE-Tools/pylib/runner/runner.py&lt;--1bcfd6779e9cbdb82673405873a8e5e81514ae27</w:t>
+        <w:t xml:space="preserve">INFO--03/03/2020 11:24:04 AM--Code Version: e85c27ac50e3ad85e69c28b980be4cc929cd05be v1.12: </w:t>
+      </w:r>
+      <w:proofErr w:type="gramStart"/>
+      <w:r>
+        <w:t>S:/PSC/!HANFORD/ICF/CA-CIE-Tools/CA-CIE-Tools/pylib/runner/runner.py</w:t>
+      </w:r>
+      <w:proofErr w:type="gramEnd"/>
+      <w:r>
+        <w:t>&lt;--1bcfd6779e9cbdb82673405873a8e5e81514ae27</w:t>
       </w:r>
     </w:p>
     <w:p/>
     <w:p>
       <w:r>
-        <w:t>INFO--03/03/2020 11:24:06 AM--Code Version: 0324311c37062f1959b74e4acd7369ca52dbdc1d Local repo SHA-1 has does not correspond to a remote repo release version: ../../../pylib/vzreducer/reducer.py&lt;--79b4125e3b7bbef2b4b5d061771d2efb03d3a57e</w:t>
+        <w:t xml:space="preserve">INFO--03/03/2020 11:24:06 AM--Code Version: 0324311c37062f1959b74e4acd7369ca52dbdc1d Local repo SHA-1 has does not correspond to a remote repo release </w:t>
+      </w:r>
+      <w:proofErr w:type="gramStart"/>
+      <w:r>
+        <w:t>version: ..</w:t>
+      </w:r>
+      <w:proofErr w:type="gramEnd"/>
+      <w:r>
+        <w:t>/../../</w:t>
+      </w:r>
+      <w:proofErr w:type="spellStart"/>
+      <w:r>
+        <w:t>pylib</w:t>
+      </w:r>
+      <w:proofErr w:type="spellEnd"/>
+      <w:r>
+        <w:t>/</w:t>
+      </w:r>
+      <w:proofErr w:type="spellStart"/>
+      <w:r>
+        <w:t>vzreducer</w:t>
+      </w:r>
+      <w:proofErr w:type="spellEnd"/>
+      <w:r>
+        <w:t>/reducer.py&lt;--79b4125e3b7bbef2b4b5d061771d2efb03d3a57e</w:t>
       </w:r>
     </w:p>
     <w:p/>
     <w:p>
       <w:r>
-        <w:t>INFO--03/03/2020 11:24:09 AM--QA Status: QUALIFIED : S:/PSC/!HANFORD/ICF/CA-CIE-Tools/CA-CIE-Tools/pylib/runner/runner.py</w:t>
+        <w:t xml:space="preserve">INFO--03/03/2020 11:24:09 AM--QA Status: </w:t>
+      </w:r>
+      <w:proofErr w:type="gramStart"/>
+      <w:r>
+        <w:t>QUALIFIED :</w:t>
+      </w:r>
+      <w:proofErr w:type="gramEnd"/>
+      <w:r>
+        <w:t xml:space="preserve"> S:/PSC/!HANFORD/ICF/CA-CIE-Tools/CA-CIE-Tools/pylib/runner/runner.py</w:t>
       </w:r>
     </w:p>
     <w:p>
       <w:r>
-        <w:t>INFO--03/03/2020 11:24:11 AM--QA Status: TEST : ../../../pylib/vzreducer/reducer.py</w:t>
+        <w:t xml:space="preserve">INFO--03/03/2020 11:24:11 AM--QA Status: </w:t>
+      </w:r>
+      <w:proofErr w:type="gramStart"/>
+      <w:r>
+        <w:t>TEST :</w:t>
+      </w:r>
+      <w:proofErr w:type="gramEnd"/>
+      <w:r>
+        <w:t xml:space="preserve"> ../../../pylib/vzreducer/reducer.py</w:t>
       </w:r>
     </w:p>
     <w:p>
       <w:r>
-        <w:t>INFO--03/03/2020 11:24:11 AM--Invoking Command:"python"</w:t>
+        <w:t xml:space="preserve">INFO--03/03/2020 11:24:11 AM--Invoking </w:t>
+      </w:r>
+      <w:proofErr w:type="spellStart"/>
+      <w:r>
+        <w:t>Command:"python</w:t>
+      </w:r>
+      <w:proofErr w:type="spellEnd"/>
+      <w:r>
+        <w:t>"</w:t>
       </w:r>
       <w:r>
         <w:tab/>
-        <w:t>with Arguments:"../../../pylib/vzreducer/reducer.py --logfile logfile_CACIE-reducer.py-TC-4.txt --logfilemode a CACIE-reducer.py-TC-4_input.json output_CACIE-reducer.py-TC-4"</w:t>
+        <w:t xml:space="preserve">with </w:t>
+      </w:r>
+      <w:proofErr w:type="gramStart"/>
+      <w:r>
+        <w:t>Arguments:"..</w:t>
+      </w:r>
+      <w:proofErr w:type="gramEnd"/>
+      <w:r>
+        <w:t>/../../pylib/vzreducer/reducer.py --logfile logfile_CACIE-reducer.py-TC-4.txt --</w:t>
+      </w:r>
+      <w:proofErr w:type="spellStart"/>
+      <w:r>
+        <w:t>logfilemode</w:t>
+      </w:r>
+      <w:proofErr w:type="spellEnd"/>
+      <w:r>
+        <w:t xml:space="preserve"> a CACIE-reducer.py-TC-4_input.json output_CACIE-reducer.py-TC-4"</w:t>
       </w:r>
     </w:p>
     <w:p>
       <w:r>
-        <w:t>INFO--03/03/2020 11:24:11 AM--Username:CHall</w:t>
-      </w:r>
+        <w:t>INFO--03/03/2020 11:24:11 AM--</w:t>
+      </w:r>
+      <w:proofErr w:type="spellStart"/>
+      <w:proofErr w:type="gramStart"/>
+      <w:r>
+        <w:t>Username:CHall</w:t>
+      </w:r>
+      <w:proofErr w:type="spellEnd"/>
+      <w:proofErr w:type="gramEnd"/>
       <w:r>
         <w:tab/>
+      </w:r>
+      <w:proofErr w:type="spellStart"/>
+      <w:r>
         <w:t>Computer:psc-hassium</w:t>
       </w:r>
+      <w:proofErr w:type="spellEnd"/>
       <w:r>
         <w:tab/>
-        <w:t>Platform:Windows 10 10.0.18362</w:t>
+      </w:r>
+      <w:proofErr w:type="spellStart"/>
+      <w:r>
+        <w:t>Platform:Windows</w:t>
+      </w:r>
+      <w:proofErr w:type="spellEnd"/>
+      <w:r>
+        <w:t xml:space="preserve"> 10 10.0.18362</w:t>
       </w:r>
     </w:p>
     <w:p>
@@ -20036,46 +21556,136 @@
     </w:p>
     <w:p>
       <w:r>
-        <w:t>INFO--03/03/2020 11:26:53 AM--Code Version: e85c27ac50e3ad85e69c28b980be4cc929cd05be v1.12: S:/PSC/!HANFORD/ICF/CA-CIE-Tools/CA-CIE-Tools/pylib/runner/runner.py&lt;--1bcfd6779e9cbdb82673405873a8e5e81514ae27</w:t>
+        <w:t xml:space="preserve">INFO--03/03/2020 11:26:53 AM--Code Version: e85c27ac50e3ad85e69c28b980be4cc929cd05be v1.12: </w:t>
+      </w:r>
+      <w:proofErr w:type="gramStart"/>
+      <w:r>
+        <w:t>S:/PSC/!HANFORD/ICF/CA-CIE-Tools/CA-CIE-Tools/pylib/runner/runner.py</w:t>
+      </w:r>
+      <w:proofErr w:type="gramEnd"/>
+      <w:r>
+        <w:t>&lt;--1bcfd6779e9cbdb82673405873a8e5e81514ae27</w:t>
       </w:r>
     </w:p>
     <w:p/>
     <w:p>
       <w:r>
-        <w:t>INFO--03/03/2020 11:26:55 AM--Code Version: 0324311c37062f1959b74e4acd7369ca52dbdc1d Local repo SHA-1 has does not correspond to a remote repo release version: ../../../pylib/vzreducer/reducer.py&lt;--79b4125e3b7bbef2b4b5d061771d2efb03d3a57e</w:t>
+        <w:t xml:space="preserve">INFO--03/03/2020 11:26:55 AM--Code Version: 0324311c37062f1959b74e4acd7369ca52dbdc1d Local repo SHA-1 has does not correspond to a remote repo release </w:t>
+      </w:r>
+      <w:proofErr w:type="gramStart"/>
+      <w:r>
+        <w:t>version: ..</w:t>
+      </w:r>
+      <w:proofErr w:type="gramEnd"/>
+      <w:r>
+        <w:t>/../../</w:t>
+      </w:r>
+      <w:proofErr w:type="spellStart"/>
+      <w:r>
+        <w:t>pylib</w:t>
+      </w:r>
+      <w:proofErr w:type="spellEnd"/>
+      <w:r>
+        <w:t>/</w:t>
+      </w:r>
+      <w:proofErr w:type="spellStart"/>
+      <w:r>
+        <w:t>vzreducer</w:t>
+      </w:r>
+      <w:proofErr w:type="spellEnd"/>
+      <w:r>
+        <w:t>/reducer.py&lt;--79b4125e3b7bbef2b4b5d061771d2efb03d3a57e</w:t>
       </w:r>
     </w:p>
     <w:p/>
     <w:p>
       <w:r>
-        <w:t>INFO--03/03/2020 11:26:57 AM--QA Status: QUALIFIED : S:/PSC/!HANFORD/ICF/CA-CIE-Tools/CA-CIE-Tools/pylib/runner/runner.py</w:t>
+        <w:t xml:space="preserve">INFO--03/03/2020 11:26:57 AM--QA Status: </w:t>
+      </w:r>
+      <w:proofErr w:type="gramStart"/>
+      <w:r>
+        <w:t>QUALIFIED :</w:t>
+      </w:r>
+      <w:proofErr w:type="gramEnd"/>
+      <w:r>
+        <w:t xml:space="preserve"> S:/PSC/!HANFORD/ICF/CA-CIE-Tools/CA-CIE-Tools/pylib/runner/runner.py</w:t>
       </w:r>
     </w:p>
     <w:p>
       <w:r>
-        <w:t>INFO--03/03/2020 11:26:59 AM--QA Status: TEST : ../../../pylib/vzreducer/reducer.py</w:t>
+        <w:t xml:space="preserve">INFO--03/03/2020 11:26:59 AM--QA Status: </w:t>
+      </w:r>
+      <w:proofErr w:type="gramStart"/>
+      <w:r>
+        <w:t>TEST :</w:t>
+      </w:r>
+      <w:proofErr w:type="gramEnd"/>
+      <w:r>
+        <w:t xml:space="preserve"> ../../../pylib/vzreducer/reducer.py</w:t>
       </w:r>
     </w:p>
     <w:p>
       <w:r>
-        <w:t>INFO--03/03/2020 11:26:59 AM--Invoking Command:"python"</w:t>
+        <w:t xml:space="preserve">INFO--03/03/2020 11:26:59 AM--Invoking </w:t>
+      </w:r>
+      <w:proofErr w:type="spellStart"/>
+      <w:r>
+        <w:t>Command:"python</w:t>
+      </w:r>
+      <w:proofErr w:type="spellEnd"/>
+      <w:r>
+        <w:t>"</w:t>
       </w:r>
       <w:r>
         <w:tab/>
-        <w:t>with Arguments:"../../../pylib/vzreducer/reducer.py --logfile logfile_CACIE-reducer.py-TC-4.txt --logfilemode a CACIE-reducer.py-TC-4_input.json output_CACIE-reducer.py-TC-4"</w:t>
+        <w:t xml:space="preserve">with </w:t>
+      </w:r>
+      <w:proofErr w:type="gramStart"/>
+      <w:r>
+        <w:t>Arguments:"..</w:t>
+      </w:r>
+      <w:proofErr w:type="gramEnd"/>
+      <w:r>
+        <w:t>/../../pylib/vzreducer/reducer.py --logfile logfile_CACIE-reducer.py-TC-4.txt --</w:t>
+      </w:r>
+      <w:proofErr w:type="spellStart"/>
+      <w:r>
+        <w:t>logfilemode</w:t>
+      </w:r>
+      <w:proofErr w:type="spellEnd"/>
+      <w:r>
+        <w:t xml:space="preserve"> a CACIE-reducer.py-TC-4_input.json output_CACIE-reducer.py-TC-4"</w:t>
       </w:r>
     </w:p>
     <w:p>
       <w:r>
-        <w:t>INFO--03/03/2020 11:26:59 AM--Username:CHall</w:t>
-      </w:r>
+        <w:t>INFO--03/03/2020 11:26:59 AM--</w:t>
+      </w:r>
+      <w:proofErr w:type="spellStart"/>
+      <w:proofErr w:type="gramStart"/>
+      <w:r>
+        <w:t>Username:CHall</w:t>
+      </w:r>
+      <w:proofErr w:type="spellEnd"/>
+      <w:proofErr w:type="gramEnd"/>
       <w:r>
         <w:tab/>
+      </w:r>
+      <w:proofErr w:type="spellStart"/>
+      <w:r>
         <w:t>Computer:psc-hassium</w:t>
       </w:r>
+      <w:proofErr w:type="spellEnd"/>
       <w:r>
         <w:tab/>
-        <w:t>Platform:Windows 10 10.0.18362</w:t>
+      </w:r>
+      <w:proofErr w:type="spellStart"/>
+      <w:r>
+        <w:t>Platform:Windows</w:t>
+      </w:r>
+      <w:proofErr w:type="spellEnd"/>
+      <w:r>
+        <w:t xml:space="preserve"> 10 10.0.18362</w:t>
       </w:r>
     </w:p>
     <w:p/>
@@ -20122,8 +21732,6 @@
             <w:r>
               <w:t>A-4</w:t>
             </w:r>
-            <w:bookmarkStart w:id="6" w:name="_GoBack"/>
-            <w:bookmarkEnd w:id="6"/>
           </w:p>
           <w:p>
             <w:pPr>
@@ -20154,6 +21762,7 @@
                 <w:dataBinding w:prefixMappings="xmlns:ns0='http://purl.org/dc/elements/1.1/' xmlns:ns1='http://schemas.openxmlformats.org/package/2006/metadata/core-properties' " w:xpath="/ns1:coreProperties[1]/ns1:keywords[1]" w:storeItemID="{6C3C8BC8-F283-45AE-878A-BAB7291924A1}"/>
                 <w:text/>
               </w:sdtPr>
+              <w:sdtEndPr/>
               <w:sdtContent>
                 <w:r>
                   <w:rPr>
@@ -20254,6 +21863,7 @@
                 <w:dataBinding w:prefixMappings="xmlns:ns0='http://purl.org/dc/elements/1.1/' xmlns:ns1='http://schemas.openxmlformats.org/package/2006/metadata/core-properties' " w:xpath="/ns1:coreProperties[1]/ns1:keywords[1]" w:storeItemID="{6C3C8BC8-F283-45AE-878A-BAB7291924A1}"/>
                 <w:text/>
               </w:sdtPr>
+              <w:sdtEndPr/>
               <w:sdtContent>
                 <w:r>
                   <w:rPr>
@@ -20448,6 +22058,7 @@
                 <w:sz w:val="20"/>
               </w:rPr>
             </w:pPr>
+            <w:proofErr w:type="gramStart"/>
             <w:r>
               <w:rPr>
                 <w:rFonts w:ascii="Arial" w:hAnsi="Arial"/>
@@ -20456,6 +22067,7 @@
               </w:rPr>
               <w:t>S:/PSC/!HANFORD/ICF/CA-CIE-Tools/CA-CIE-Tools/pylib/runner/runner.py</w:t>
             </w:r>
+            <w:proofErr w:type="gramEnd"/>
           </w:p>
         </w:tc>
         <w:tc>
@@ -20976,7 +22588,23 @@
                 <w:rFonts w:ascii="Arial" w:hAnsi="Arial"/>
                 <w:sz w:val="20"/>
               </w:rPr>
-              <w:t>Rename generated dataset and plot files with a “_nodiffcorr” suffix</w:t>
+              <w:t>Rename generated dataset and plot files with a “_</w:t>
+            </w:r>
+            <w:proofErr w:type="spellStart"/>
+            <w:r>
+              <w:rPr>
+                <w:rFonts w:ascii="Arial" w:hAnsi="Arial"/>
+                <w:sz w:val="20"/>
+              </w:rPr>
+              <w:t>nodiffcorr</w:t>
+            </w:r>
+            <w:proofErr w:type="spellEnd"/>
+            <w:r>
+              <w:rPr>
+                <w:rFonts w:ascii="Arial" w:hAnsi="Arial"/>
+                <w:sz w:val="20"/>
+              </w:rPr>
+              <w:t>” suffix</w:t>
             </w:r>
           </w:p>
         </w:tc>
@@ -21099,7 +22727,23 @@
                 <w:rFonts w:ascii="Arial" w:hAnsi="Arial"/>
                 <w:sz w:val="20"/>
               </w:rPr>
-              <w:t>"Diff Mass Correction":"True"</w:t>
+              <w:t xml:space="preserve">"Diff Mass </w:t>
+            </w:r>
+            <w:proofErr w:type="spellStart"/>
+            <w:r>
+              <w:rPr>
+                <w:rFonts w:ascii="Arial" w:hAnsi="Arial"/>
+                <w:sz w:val="20"/>
+              </w:rPr>
+              <w:t>Correction":"True</w:t>
+            </w:r>
+            <w:proofErr w:type="spellEnd"/>
+            <w:r>
+              <w:rPr>
+                <w:rFonts w:ascii="Arial" w:hAnsi="Arial"/>
+                <w:sz w:val="20"/>
+              </w:rPr>
+              <w:t>"</w:t>
             </w:r>
           </w:p>
         </w:tc>
@@ -21296,7 +22940,23 @@
                 <w:rFonts w:ascii="Arial" w:hAnsi="Arial"/>
                 <w:sz w:val="20"/>
               </w:rPr>
-              <w:t>Rename generated dataset and plot files with a “_diffcorr” suffix</w:t>
+              <w:t>Rename generated dataset and plot files with a “_</w:t>
+            </w:r>
+            <w:proofErr w:type="spellStart"/>
+            <w:r>
+              <w:rPr>
+                <w:rFonts w:ascii="Arial" w:hAnsi="Arial"/>
+                <w:sz w:val="20"/>
+              </w:rPr>
+              <w:t>diffcorr</w:t>
+            </w:r>
+            <w:proofErr w:type="spellEnd"/>
+            <w:r>
+              <w:rPr>
+                <w:rFonts w:ascii="Arial" w:hAnsi="Arial"/>
+                <w:sz w:val="20"/>
+              </w:rPr>
+              <w:t>” suffix</w:t>
             </w:r>
           </w:p>
         </w:tc>
@@ -21359,8 +23019,65 @@
                 <w:rFonts w:ascii="Arial" w:hAnsi="Arial"/>
                 <w:sz w:val="20"/>
               </w:rPr>
-              <w:t>Open plot files (_diffcorr and _nodiffcorr) and verify the additional timesteps in _diffcorr and the mass difference in _nodiffcorr</w:t>
-            </w:r>
+              <w:t>Open plot files (_</w:t>
+            </w:r>
+            <w:proofErr w:type="spellStart"/>
+            <w:r>
+              <w:rPr>
+                <w:rFonts w:ascii="Arial" w:hAnsi="Arial"/>
+                <w:sz w:val="20"/>
+              </w:rPr>
+              <w:t>diffcorr</w:t>
+            </w:r>
+            <w:proofErr w:type="spellEnd"/>
+            <w:r>
+              <w:rPr>
+                <w:rFonts w:ascii="Arial" w:hAnsi="Arial"/>
+                <w:sz w:val="20"/>
+              </w:rPr>
+              <w:t xml:space="preserve"> and _</w:t>
+            </w:r>
+            <w:proofErr w:type="spellStart"/>
+            <w:r>
+              <w:rPr>
+                <w:rFonts w:ascii="Arial" w:hAnsi="Arial"/>
+                <w:sz w:val="20"/>
+              </w:rPr>
+              <w:t>nodiffcorr</w:t>
+            </w:r>
+            <w:proofErr w:type="spellEnd"/>
+            <w:r>
+              <w:rPr>
+                <w:rFonts w:ascii="Arial" w:hAnsi="Arial"/>
+                <w:sz w:val="20"/>
+              </w:rPr>
+              <w:t>) and verify the additional timesteps in _</w:t>
+            </w:r>
+            <w:proofErr w:type="spellStart"/>
+            <w:r>
+              <w:rPr>
+                <w:rFonts w:ascii="Arial" w:hAnsi="Arial"/>
+                <w:sz w:val="20"/>
+              </w:rPr>
+              <w:t>diffcorr</w:t>
+            </w:r>
+            <w:proofErr w:type="spellEnd"/>
+            <w:r>
+              <w:rPr>
+                <w:rFonts w:ascii="Arial" w:hAnsi="Arial"/>
+                <w:sz w:val="20"/>
+              </w:rPr>
+              <w:t xml:space="preserve"> and the mass difference in _</w:t>
+            </w:r>
+            <w:proofErr w:type="spellStart"/>
+            <w:r>
+              <w:rPr>
+                <w:rFonts w:ascii="Arial" w:hAnsi="Arial"/>
+                <w:sz w:val="20"/>
+              </w:rPr>
+              <w:t>nodiffcorr</w:t>
+            </w:r>
+            <w:proofErr w:type="spellEnd"/>
           </w:p>
         </w:tc>
         <w:tc>
@@ -21383,7 +23100,23 @@
                 <w:rFonts w:ascii="Arial" w:hAnsi="Arial"/>
                 <w:sz w:val="20"/>
               </w:rPr>
-              <w:t>_diffcorr file has additional timesteps consistent with the parameters in the .JSON file</w:t>
+              <w:t>_</w:t>
+            </w:r>
+            <w:proofErr w:type="spellStart"/>
+            <w:r>
+              <w:rPr>
+                <w:rFonts w:ascii="Arial" w:hAnsi="Arial"/>
+                <w:sz w:val="20"/>
+              </w:rPr>
+              <w:t>diffcorr</w:t>
+            </w:r>
+            <w:proofErr w:type="spellEnd"/>
+            <w:r>
+              <w:rPr>
+                <w:rFonts w:ascii="Arial" w:hAnsi="Arial"/>
+                <w:sz w:val="20"/>
+              </w:rPr>
+              <w:t xml:space="preserve"> file has additional timesteps consistent with the parameters in the .JSON file</w:t>
             </w:r>
           </w:p>
         </w:tc>
@@ -21501,18 +23234,11 @@
     </w:p>
     <w:p/>
     <w:p/>
-    <w:p/>
     <w:p>
       <w:pPr>
         <w:spacing w:after="160" w:line="259" w:lineRule="auto"/>
       </w:pPr>
-      <w:r>
-        <w:br w:type="page"/>
-      </w:r>
     </w:p>
-    <w:p/>
-    <w:p/>
-    <w:p/>
     <w:p/>
     <w:tbl>
       <w:tblPr>
@@ -21589,6 +23315,7 @@
                 <w:dataBinding w:prefixMappings="xmlns:ns0='http://purl.org/dc/elements/1.1/' xmlns:ns1='http://schemas.openxmlformats.org/package/2006/metadata/core-properties' " w:xpath="/ns1:coreProperties[1]/ns1:keywords[1]" w:storeItemID="{6C3C8BC8-F283-45AE-878A-BAB7291924A1}"/>
                 <w:text/>
               </w:sdtPr>
+              <w:sdtEndPr/>
               <w:sdtContent>
                 <w:r>
                   <w:rPr>
@@ -21665,6 +23392,7 @@
                 <w:dataBinding w:prefixMappings="xmlns:ns0='http://purl.org/dc/elements/1.1/' xmlns:ns1='http://schemas.openxmlformats.org/package/2006/metadata/core-properties' " w:xpath="/ns1:coreProperties[1]/ns1:keywords[1]" w:storeItemID="{6C3C8BC8-F283-45AE-878A-BAB7291924A1}"/>
                 <w:text/>
               </w:sdtPr>
+              <w:sdtEndPr/>
               <w:sdtContent>
                 <w:r>
                   <w:rPr>
@@ -21739,6 +23467,7 @@
                 <w:dataBinding w:prefixMappings="xmlns:ns0='http://purl.org/dc/elements/1.1/' xmlns:ns1='http://schemas.openxmlformats.org/package/2006/metadata/core-properties' " w:xpath="/ns1:coreProperties[1]/ns1:keywords[1]" w:storeItemID="{6C3C8BC8-F283-45AE-878A-BAB7291924A1}"/>
                 <w:text/>
               </w:sdtPr>
+              <w:sdtEndPr/>
               <w:sdtContent>
                 <w:r>
                   <w:rPr>
@@ -22216,6 +23945,7 @@
                 <w:sz w:val="20"/>
               </w:rPr>
             </w:pPr>
+            <w:proofErr w:type="gramStart"/>
             <w:r>
               <w:rPr>
                 <w:rFonts w:ascii="Arial" w:hAnsi="Arial"/>
@@ -22223,7 +23953,17 @@
                 <w:iCs/>
                 <w:sz w:val="20"/>
               </w:rPr>
-              <w:t>./runner_run_IT-1_</w:t>
+              <w:t>./</w:t>
+            </w:r>
+            <w:proofErr w:type="gramEnd"/>
+            <w:r>
+              <w:rPr>
+                <w:rFonts w:ascii="Arial" w:hAnsi="Arial"/>
+                <w:i/>
+                <w:iCs/>
+                <w:sz w:val="20"/>
+              </w:rPr>
+              <w:t>runner_run_IT-1_</w:t>
             </w:r>
             <w:sdt>
               <w:sdtPr>
@@ -22242,6 +23982,7 @@
                 <w:dataBinding w:prefixMappings="xmlns:ns0='http://purl.org/dc/elements/1.1/' xmlns:ns1='http://schemas.openxmlformats.org/package/2006/metadata/core-properties' " w:xpath="/ns1:coreProperties[1]/ns1:keywords[1]" w:storeItemID="{6C3C8BC8-F283-45AE-878A-BAB7291924A1}"/>
                 <w:text/>
               </w:sdtPr>
+              <w:sdtEndPr/>
               <w:sdtContent>
                 <w:r>
                   <w:rPr>
@@ -22549,6 +24290,1024 @@
                 <w:sz w:val="20"/>
               </w:rPr>
               <w:t>…</w:t>
+            </w:r>
+          </w:p>
+        </w:tc>
+      </w:tr>
+    </w:tbl>
+    <w:p/>
+    <w:p/>
+    <w:p>
+      <w:pPr>
+        <w:pStyle w:val="Heading1"/>
+        <w:numPr>
+          <w:ilvl w:val="0"/>
+          <w:numId w:val="0"/>
+        </w:numPr>
+        <w:jc w:val="center"/>
+      </w:pPr>
+    </w:p>
+    <w:p>
+      <w:pPr>
+        <w:pStyle w:val="Heading1"/>
+        <w:numPr>
+          <w:ilvl w:val="0"/>
+          <w:numId w:val="0"/>
+        </w:numPr>
+        <w:jc w:val="center"/>
+      </w:pPr>
+    </w:p>
+    <w:p>
+      <w:pPr>
+        <w:pStyle w:val="Heading1"/>
+        <w:numPr>
+          <w:ilvl w:val="0"/>
+          <w:numId w:val="0"/>
+        </w:numPr>
+        <w:jc w:val="center"/>
+      </w:pPr>
+    </w:p>
+    <w:p>
+      <w:pPr>
+        <w:pStyle w:val="Heading1"/>
+        <w:numPr>
+          <w:ilvl w:val="0"/>
+          <w:numId w:val="0"/>
+        </w:numPr>
+        <w:jc w:val="center"/>
+      </w:pPr>
+    </w:p>
+    <w:p>
+      <w:pPr>
+        <w:pStyle w:val="Heading1"/>
+        <w:numPr>
+          <w:ilvl w:val="0"/>
+          <w:numId w:val="0"/>
+        </w:numPr>
+        <w:jc w:val="center"/>
+      </w:pPr>
+    </w:p>
+    <w:p>
+      <w:pPr>
+        <w:pStyle w:val="Heading1"/>
+        <w:numPr>
+          <w:ilvl w:val="0"/>
+          <w:numId w:val="0"/>
+        </w:numPr>
+        <w:jc w:val="center"/>
+      </w:pPr>
+    </w:p>
+    <w:p>
+      <w:pPr>
+        <w:pStyle w:val="Heading1"/>
+        <w:numPr>
+          <w:ilvl w:val="0"/>
+          <w:numId w:val="0"/>
+        </w:numPr>
+        <w:jc w:val="center"/>
+      </w:pPr>
+    </w:p>
+    <w:p>
+      <w:pPr>
+        <w:pStyle w:val="Heading1"/>
+        <w:numPr>
+          <w:ilvl w:val="0"/>
+          <w:numId w:val="0"/>
+        </w:numPr>
+        <w:jc w:val="center"/>
+      </w:pPr>
+    </w:p>
+    <w:p/>
+    <w:p/>
+    <w:p/>
+    <w:p/>
+    <w:p/>
+    <w:p>
+      <w:pPr>
+        <w:pStyle w:val="Heading1"/>
+        <w:numPr>
+          <w:ilvl w:val="0"/>
+          <w:numId w:val="0"/>
+        </w:numPr>
+        <w:jc w:val="center"/>
+      </w:pPr>
+      <w:r>
+        <w:t>Appendix C</w:t>
+      </w:r>
+    </w:p>
+    <w:p>
+      <w:pPr>
+        <w:rPr>
+          <w:sz w:val="24"/>
+          <w:szCs w:val="24"/>
+        </w:rPr>
+      </w:pPr>
+    </w:p>
+    <w:p>
+      <w:pPr>
+        <w:jc w:val="center"/>
+        <w:rPr>
+          <w:b/>
+          <w:bCs/>
+          <w:sz w:val="24"/>
+          <w:szCs w:val="24"/>
+        </w:rPr>
+      </w:pPr>
+      <w:r>
+        <w:rPr>
+          <w:b/>
+          <w:bCs/>
+          <w:sz w:val="24"/>
+          <w:szCs w:val="24"/>
+        </w:rPr>
+        <w:t>Code Review</w:t>
+      </w:r>
+    </w:p>
+    <w:p>
+      <w:pPr>
+        <w:jc w:val="center"/>
+        <w:rPr>
+          <w:b/>
+          <w:bCs/>
+          <w:sz w:val="24"/>
+          <w:szCs w:val="24"/>
+        </w:rPr>
+      </w:pPr>
+    </w:p>
+    <w:p>
+      <w:pPr>
+        <w:rPr>
+          <w:b/>
+          <w:bCs/>
+          <w:sz w:val="24"/>
+          <w:szCs w:val="24"/>
+        </w:rPr>
+      </w:pPr>
+    </w:p>
+    <w:p>
+      <w:pPr>
+        <w:rPr>
+          <w:rFonts w:ascii="Times New Roman" w:eastAsia="Times New Roman" w:hAnsi="Times New Roman" w:cs="Times New Roman"/>
+          <w:sz w:val="24"/>
+          <w:szCs w:val="24"/>
+        </w:rPr>
+      </w:pPr>
+    </w:p>
+    <w:tbl>
+      <w:tblPr>
+        <w:tblStyle w:val="TableGrid1"/>
+        <w:tblW w:w="11170" w:type="dxa"/>
+        <w:jc w:val="center"/>
+        <w:tblLook w:val="04A0" w:firstRow="1" w:lastRow="0" w:firstColumn="1" w:lastColumn="0" w:noHBand="0" w:noVBand="1"/>
+      </w:tblPr>
+      <w:tblGrid>
+        <w:gridCol w:w="880"/>
+        <w:gridCol w:w="1352"/>
+        <w:gridCol w:w="1859"/>
+        <w:gridCol w:w="1758"/>
+        <w:gridCol w:w="2088"/>
+        <w:gridCol w:w="3233"/>
+      </w:tblGrid>
+      <w:tr>
+        <w:trPr>
+          <w:cantSplit/>
+          <w:trHeight w:val="231"/>
+          <w:tblHeader/>
+          <w:jc w:val="center"/>
+        </w:trPr>
+        <w:tc>
+          <w:tcPr>
+            <w:tcW w:w="903" w:type="dxa"/>
+            <w:tcBorders>
+              <w:top w:val="nil"/>
+              <w:left w:val="nil"/>
+              <w:bottom w:val="single" w:sz="4" w:space="0" w:color="auto"/>
+              <w:right w:val="nil"/>
+            </w:tcBorders>
+          </w:tcPr>
+          <w:p>
+            <w:pPr>
+              <w:jc w:val="center"/>
+              <w:rPr>
+                <w:rFonts w:eastAsia="Times New Roman" w:cs="Times New Roman"/>
+                <w:b/>
+                <w:szCs w:val="20"/>
+              </w:rPr>
+            </w:pPr>
+          </w:p>
+        </w:tc>
+        <w:tc>
+          <w:tcPr>
+            <w:tcW w:w="10267" w:type="dxa"/>
+            <w:gridSpan w:val="5"/>
+            <w:tcBorders>
+              <w:top w:val="nil"/>
+              <w:left w:val="nil"/>
+              <w:bottom w:val="single" w:sz="4" w:space="0" w:color="auto"/>
+              <w:right w:val="nil"/>
+            </w:tcBorders>
+            <w:hideMark/>
+          </w:tcPr>
+          <w:p>
+            <w:pPr>
+              <w:jc w:val="center"/>
+              <w:rPr>
+                <w:rFonts w:ascii="Arial" w:eastAsia="Times New Roman" w:hAnsi="Arial" w:cs="Arial"/>
+                <w:b/>
+                <w:szCs w:val="20"/>
+              </w:rPr>
+            </w:pPr>
+            <w:r>
+              <w:rPr>
+                <w:rFonts w:ascii="Arial" w:eastAsia="Times New Roman" w:hAnsi="Arial" w:cs="Arial"/>
+                <w:b/>
+                <w:szCs w:val="20"/>
+              </w:rPr>
+              <w:t>Table C-1. Data Reducer</w:t>
+            </w:r>
+            <w:r>
+              <w:rPr>
+                <w:rFonts w:ascii="Arial" w:eastAsia="Times New Roman" w:hAnsi="Arial" w:cs="Arial"/>
+                <w:b/>
+                <w:szCs w:val="20"/>
+              </w:rPr>
+              <w:br/>
+              <w:t>Issues/Improvements</w:t>
+            </w:r>
+          </w:p>
+          <w:p>
+            <w:pPr>
+              <w:jc w:val="center"/>
+              <w:rPr>
+                <w:rFonts w:eastAsia="Times New Roman" w:cs="Times New Roman"/>
+                <w:b/>
+                <w:szCs w:val="20"/>
+              </w:rPr>
+            </w:pPr>
+          </w:p>
+        </w:tc>
+      </w:tr>
+      <w:tr>
+        <w:trPr>
+          <w:cantSplit/>
+          <w:trHeight w:val="231"/>
+          <w:tblHeader/>
+          <w:jc w:val="center"/>
+        </w:trPr>
+        <w:tc>
+          <w:tcPr>
+            <w:tcW w:w="903" w:type="dxa"/>
+            <w:tcBorders>
+              <w:top w:val="single" w:sz="4" w:space="0" w:color="auto"/>
+              <w:left w:val="single" w:sz="4" w:space="0" w:color="auto"/>
+              <w:bottom w:val="single" w:sz="4" w:space="0" w:color="auto"/>
+              <w:right w:val="single" w:sz="4" w:space="0" w:color="auto"/>
+            </w:tcBorders>
+            <w:shd w:val="clear" w:color="auto" w:fill="D9D9D9" w:themeFill="background1" w:themeFillShade="D9"/>
+          </w:tcPr>
+          <w:p>
+            <w:pPr>
+              <w:jc w:val="center"/>
+              <w:rPr>
+                <w:rFonts w:eastAsia="Times New Roman" w:cs="Times New Roman"/>
+                <w:b/>
+                <w:szCs w:val="20"/>
+              </w:rPr>
+            </w:pPr>
+            <w:r>
+              <w:rPr>
+                <w:rFonts w:eastAsia="Times New Roman" w:cs="Times New Roman"/>
+                <w:b/>
+                <w:szCs w:val="20"/>
+              </w:rPr>
+              <w:t>Issue #</w:t>
+            </w:r>
+          </w:p>
+        </w:tc>
+        <w:tc>
+          <w:tcPr>
+            <w:tcW w:w="913" w:type="dxa"/>
+            <w:tcBorders>
+              <w:top w:val="single" w:sz="4" w:space="0" w:color="auto"/>
+              <w:left w:val="single" w:sz="4" w:space="0" w:color="auto"/>
+              <w:bottom w:val="single" w:sz="4" w:space="0" w:color="auto"/>
+              <w:right w:val="single" w:sz="4" w:space="0" w:color="auto"/>
+            </w:tcBorders>
+            <w:shd w:val="clear" w:color="auto" w:fill="D9D9D9" w:themeFill="background1" w:themeFillShade="D9"/>
+            <w:vAlign w:val="bottom"/>
+            <w:hideMark/>
+          </w:tcPr>
+          <w:p>
+            <w:pPr>
+              <w:jc w:val="center"/>
+              <w:rPr>
+                <w:rFonts w:eastAsia="Times New Roman" w:cs="Times New Roman"/>
+                <w:b/>
+                <w:szCs w:val="20"/>
+              </w:rPr>
+            </w:pPr>
+            <w:r>
+              <w:rPr>
+                <w:rFonts w:eastAsia="Times New Roman" w:cs="Times New Roman"/>
+                <w:b/>
+                <w:szCs w:val="20"/>
+              </w:rPr>
+              <w:t>Code Line</w:t>
+            </w:r>
+          </w:p>
+        </w:tc>
+        <w:tc>
+          <w:tcPr>
+            <w:tcW w:w="1919" w:type="dxa"/>
+            <w:tcBorders>
+              <w:top w:val="single" w:sz="4" w:space="0" w:color="auto"/>
+              <w:left w:val="single" w:sz="4" w:space="0" w:color="auto"/>
+              <w:bottom w:val="single" w:sz="4" w:space="0" w:color="auto"/>
+              <w:right w:val="single" w:sz="4" w:space="0" w:color="auto"/>
+            </w:tcBorders>
+            <w:shd w:val="clear" w:color="auto" w:fill="D9D9D9" w:themeFill="background1" w:themeFillShade="D9"/>
+            <w:vAlign w:val="bottom"/>
+            <w:hideMark/>
+          </w:tcPr>
+          <w:p>
+            <w:pPr>
+              <w:jc w:val="center"/>
+              <w:rPr>
+                <w:rFonts w:eastAsia="Times New Roman" w:cs="Times New Roman"/>
+                <w:b/>
+                <w:szCs w:val="20"/>
+              </w:rPr>
+            </w:pPr>
+            <w:r>
+              <w:rPr>
+                <w:rFonts w:eastAsia="Times New Roman" w:cs="Times New Roman"/>
+                <w:b/>
+                <w:szCs w:val="20"/>
+              </w:rPr>
+              <w:t>Comment</w:t>
+            </w:r>
+          </w:p>
+        </w:tc>
+        <w:tc>
+          <w:tcPr>
+            <w:tcW w:w="1790" w:type="dxa"/>
+            <w:tcBorders>
+              <w:top w:val="single" w:sz="4" w:space="0" w:color="auto"/>
+              <w:left w:val="single" w:sz="4" w:space="0" w:color="auto"/>
+              <w:bottom w:val="single" w:sz="4" w:space="0" w:color="auto"/>
+              <w:right w:val="single" w:sz="4" w:space="0" w:color="auto"/>
+            </w:tcBorders>
+            <w:shd w:val="clear" w:color="auto" w:fill="D9D9D9" w:themeFill="background1" w:themeFillShade="D9"/>
+            <w:vAlign w:val="bottom"/>
+            <w:hideMark/>
+          </w:tcPr>
+          <w:p>
+            <w:pPr>
+              <w:jc w:val="center"/>
+              <w:rPr>
+                <w:rFonts w:eastAsia="Times New Roman" w:cs="Times New Roman"/>
+                <w:b/>
+                <w:szCs w:val="20"/>
+              </w:rPr>
+            </w:pPr>
+            <w:r>
+              <w:rPr>
+                <w:rFonts w:eastAsia="Times New Roman" w:cs="Times New Roman"/>
+                <w:b/>
+                <w:szCs w:val="20"/>
+              </w:rPr>
+              <w:t>Function Impact</w:t>
+            </w:r>
+          </w:p>
+        </w:tc>
+        <w:tc>
+          <w:tcPr>
+            <w:tcW w:w="2190" w:type="dxa"/>
+            <w:tcBorders>
+              <w:top w:val="single" w:sz="4" w:space="0" w:color="auto"/>
+              <w:left w:val="single" w:sz="4" w:space="0" w:color="auto"/>
+              <w:bottom w:val="single" w:sz="4" w:space="0" w:color="auto"/>
+              <w:right w:val="single" w:sz="4" w:space="0" w:color="auto"/>
+            </w:tcBorders>
+            <w:shd w:val="clear" w:color="auto" w:fill="D9D9D9" w:themeFill="background1" w:themeFillShade="D9"/>
+            <w:vAlign w:val="bottom"/>
+            <w:hideMark/>
+          </w:tcPr>
+          <w:p>
+            <w:pPr>
+              <w:jc w:val="center"/>
+              <w:rPr>
+                <w:rFonts w:eastAsia="Times New Roman" w:cs="Times New Roman"/>
+                <w:b/>
+                <w:szCs w:val="20"/>
+              </w:rPr>
+            </w:pPr>
+            <w:r>
+              <w:rPr>
+                <w:rFonts w:eastAsia="Times New Roman" w:cs="Times New Roman"/>
+                <w:b/>
+                <w:szCs w:val="20"/>
+              </w:rPr>
+              <w:t>Suggested Change</w:t>
+            </w:r>
+          </w:p>
+        </w:tc>
+        <w:tc>
+          <w:tcPr>
+            <w:tcW w:w="3453" w:type="dxa"/>
+            <w:tcBorders>
+              <w:top w:val="single" w:sz="4" w:space="0" w:color="auto"/>
+              <w:left w:val="single" w:sz="4" w:space="0" w:color="auto"/>
+              <w:bottom w:val="single" w:sz="4" w:space="0" w:color="auto"/>
+              <w:right w:val="single" w:sz="4" w:space="0" w:color="auto"/>
+            </w:tcBorders>
+            <w:shd w:val="clear" w:color="auto" w:fill="D9D9D9" w:themeFill="background1" w:themeFillShade="D9"/>
+            <w:vAlign w:val="bottom"/>
+          </w:tcPr>
+          <w:p>
+            <w:pPr>
+              <w:jc w:val="center"/>
+              <w:rPr>
+                <w:rFonts w:eastAsia="Times New Roman" w:cs="Times New Roman"/>
+                <w:b/>
+                <w:szCs w:val="20"/>
+              </w:rPr>
+            </w:pPr>
+            <w:r>
+              <w:rPr>
+                <w:rFonts w:eastAsia="Times New Roman" w:cs="Times New Roman"/>
+                <w:b/>
+                <w:szCs w:val="20"/>
+              </w:rPr>
+              <w:t>Resolution</w:t>
+            </w:r>
+          </w:p>
+        </w:tc>
+      </w:tr>
+      <w:tr>
+        <w:trPr>
+          <w:cantSplit/>
+          <w:trHeight w:val="231"/>
+          <w:tblHeader/>
+          <w:jc w:val="center"/>
+        </w:trPr>
+        <w:tc>
+          <w:tcPr>
+            <w:tcW w:w="903" w:type="dxa"/>
+            <w:tcBorders>
+              <w:top w:val="single" w:sz="4" w:space="0" w:color="auto"/>
+              <w:left w:val="single" w:sz="4" w:space="0" w:color="auto"/>
+              <w:bottom w:val="single" w:sz="4" w:space="0" w:color="auto"/>
+              <w:right w:val="single" w:sz="4" w:space="0" w:color="auto"/>
+            </w:tcBorders>
+          </w:tcPr>
+          <w:p>
+            <w:pPr>
+              <w:jc w:val="center"/>
+              <w:rPr>
+                <w:rFonts w:eastAsia="Times New Roman"/>
+                <w:szCs w:val="20"/>
+              </w:rPr>
+            </w:pPr>
+            <w:r>
+              <w:rPr>
+                <w:rFonts w:eastAsia="Times New Roman"/>
+                <w:szCs w:val="20"/>
+              </w:rPr>
+              <w:t>1</w:t>
+            </w:r>
+          </w:p>
+        </w:tc>
+        <w:tc>
+          <w:tcPr>
+            <w:tcW w:w="913" w:type="dxa"/>
+            <w:tcBorders>
+              <w:top w:val="single" w:sz="4" w:space="0" w:color="auto"/>
+              <w:left w:val="single" w:sz="4" w:space="0" w:color="auto"/>
+              <w:bottom w:val="single" w:sz="4" w:space="0" w:color="auto"/>
+              <w:right w:val="single" w:sz="4" w:space="0" w:color="auto"/>
+            </w:tcBorders>
+            <w:shd w:val="clear" w:color="auto" w:fill="auto"/>
+            <w:vAlign w:val="center"/>
+          </w:tcPr>
+          <w:p>
+            <w:pPr>
+              <w:jc w:val="center"/>
+              <w:rPr>
+                <w:rFonts w:eastAsia="Times New Roman" w:cs="Times New Roman"/>
+                <w:bCs/>
+                <w:szCs w:val="20"/>
+              </w:rPr>
+            </w:pPr>
+            <w:r>
+              <w:rPr>
+                <w:rFonts w:eastAsia="Times New Roman" w:cs="Times New Roman"/>
+                <w:bCs/>
+                <w:szCs w:val="20"/>
+              </w:rPr>
+              <w:t>constants.py line 13-14</w:t>
+            </w:r>
+          </w:p>
+        </w:tc>
+        <w:tc>
+          <w:tcPr>
+            <w:tcW w:w="1919" w:type="dxa"/>
+            <w:tcBorders>
+              <w:top w:val="single" w:sz="4" w:space="0" w:color="auto"/>
+              <w:left w:val="single" w:sz="4" w:space="0" w:color="auto"/>
+              <w:bottom w:val="single" w:sz="4" w:space="0" w:color="auto"/>
+              <w:right w:val="single" w:sz="4" w:space="0" w:color="auto"/>
+            </w:tcBorders>
+            <w:shd w:val="clear" w:color="auto" w:fill="auto"/>
+            <w:vAlign w:val="center"/>
+          </w:tcPr>
+          <w:p>
+            <w:pPr>
+              <w:rPr>
+                <w:rFonts w:eastAsia="Times New Roman" w:cs="Times New Roman"/>
+                <w:bCs/>
+                <w:szCs w:val="20"/>
+              </w:rPr>
+            </w:pPr>
+            <w:r>
+              <w:rPr>
+                <w:rFonts w:eastAsia="Times New Roman" w:cs="Times New Roman"/>
+                <w:bCs/>
+                <w:szCs w:val="20"/>
+              </w:rPr>
+              <w:t>Inconsistent use of tabs and spaces in file.</w:t>
+            </w:r>
+          </w:p>
+        </w:tc>
+        <w:tc>
+          <w:tcPr>
+            <w:tcW w:w="1790" w:type="dxa"/>
+            <w:tcBorders>
+              <w:top w:val="single" w:sz="4" w:space="0" w:color="auto"/>
+              <w:left w:val="single" w:sz="4" w:space="0" w:color="auto"/>
+              <w:bottom w:val="single" w:sz="4" w:space="0" w:color="auto"/>
+              <w:right w:val="single" w:sz="4" w:space="0" w:color="auto"/>
+            </w:tcBorders>
+            <w:shd w:val="clear" w:color="auto" w:fill="auto"/>
+            <w:vAlign w:val="center"/>
+          </w:tcPr>
+          <w:p>
+            <w:pPr>
+              <w:rPr>
+                <w:rFonts w:eastAsia="Times New Roman" w:cs="Times New Roman"/>
+                <w:bCs/>
+                <w:szCs w:val="20"/>
+              </w:rPr>
+            </w:pPr>
+            <w:r>
+              <w:rPr>
+                <w:rFonts w:eastAsia="Times New Roman" w:cs="Times New Roman"/>
+                <w:bCs/>
+                <w:szCs w:val="20"/>
+              </w:rPr>
+              <w:t>Some python environments may not execute this file correctly.</w:t>
+            </w:r>
+          </w:p>
+        </w:tc>
+        <w:tc>
+          <w:tcPr>
+            <w:tcW w:w="2190" w:type="dxa"/>
+            <w:tcBorders>
+              <w:top w:val="single" w:sz="4" w:space="0" w:color="auto"/>
+              <w:left w:val="single" w:sz="4" w:space="0" w:color="auto"/>
+              <w:bottom w:val="single" w:sz="4" w:space="0" w:color="auto"/>
+              <w:right w:val="single" w:sz="4" w:space="0" w:color="auto"/>
+            </w:tcBorders>
+            <w:shd w:val="clear" w:color="auto" w:fill="auto"/>
+            <w:vAlign w:val="center"/>
+          </w:tcPr>
+          <w:p>
+            <w:pPr>
+              <w:rPr>
+                <w:rFonts w:eastAsia="Times New Roman" w:cs="Times New Roman"/>
+                <w:bCs/>
+                <w:szCs w:val="20"/>
+              </w:rPr>
+            </w:pPr>
+            <w:r>
+              <w:rPr>
+                <w:rFonts w:eastAsia="Times New Roman" w:cs="Times New Roman"/>
+                <w:bCs/>
+                <w:szCs w:val="20"/>
+              </w:rPr>
+              <w:t>Change tabs to spaces</w:t>
+            </w:r>
+          </w:p>
+        </w:tc>
+        <w:tc>
+          <w:tcPr>
+            <w:tcW w:w="3453" w:type="dxa"/>
+            <w:tcBorders>
+              <w:top w:val="single" w:sz="4" w:space="0" w:color="auto"/>
+              <w:left w:val="single" w:sz="4" w:space="0" w:color="auto"/>
+              <w:bottom w:val="single" w:sz="4" w:space="0" w:color="auto"/>
+              <w:right w:val="single" w:sz="4" w:space="0" w:color="auto"/>
+            </w:tcBorders>
+            <w:shd w:val="clear" w:color="auto" w:fill="auto"/>
+            <w:vAlign w:val="center"/>
+          </w:tcPr>
+          <w:p>
+            <w:pPr>
+              <w:rPr>
+                <w:rFonts w:eastAsia="Times New Roman" w:cs="Times New Roman"/>
+                <w:bCs/>
+                <w:szCs w:val="20"/>
+              </w:rPr>
+            </w:pPr>
+          </w:p>
+        </w:tc>
+      </w:tr>
+    </w:tbl>
+    <w:p>
+      <w:pPr>
+        <w:rPr>
+          <w:rFonts w:ascii="Times New Roman" w:eastAsia="Times New Roman" w:hAnsi="Times New Roman" w:cs="Times New Roman"/>
+          <w:sz w:val="24"/>
+          <w:szCs w:val="24"/>
+        </w:rPr>
+      </w:pPr>
+    </w:p>
+    <w:p>
+      <w:pPr>
+        <w:rPr>
+          <w:rFonts w:ascii="Times New Roman" w:eastAsia="Times New Roman" w:hAnsi="Times New Roman" w:cs="Times New Roman"/>
+          <w:sz w:val="24"/>
+          <w:szCs w:val="24"/>
+        </w:rPr>
+      </w:pPr>
+    </w:p>
+    <w:p>
+      <w:pPr>
+        <w:rPr>
+          <w:rFonts w:ascii="Times New Roman" w:eastAsia="Times New Roman" w:hAnsi="Times New Roman" w:cs="Times New Roman"/>
+          <w:sz w:val="24"/>
+          <w:szCs w:val="24"/>
+        </w:rPr>
+      </w:pPr>
+    </w:p>
+    <w:p>
+      <w:pPr>
+        <w:tabs>
+          <w:tab w:val="left" w:pos="6240"/>
+        </w:tabs>
+        <w:rPr>
+          <w:rFonts w:ascii="Times New Roman" w:eastAsia="Times New Roman" w:hAnsi="Times New Roman" w:cs="Times New Roman"/>
+          <w:sz w:val="24"/>
+          <w:szCs w:val="24"/>
+        </w:rPr>
+      </w:pPr>
+      <w:r>
+        <w:rPr>
+          <w:rFonts w:ascii="Times New Roman" w:eastAsia="Times New Roman" w:hAnsi="Times New Roman" w:cs="Times New Roman"/>
+          <w:sz w:val="24"/>
+          <w:szCs w:val="24"/>
+        </w:rPr>
+        <w:tab/>
+      </w:r>
+    </w:p>
+    <w:p>
+      <w:pPr>
+        <w:jc w:val="center"/>
+        <w:rPr>
+          <w:rFonts w:eastAsia="Times New Roman" w:cs="Times New Roman"/>
+          <w:b/>
+          <w:szCs w:val="20"/>
+        </w:rPr>
+      </w:pPr>
+    </w:p>
+    <w:p>
+      <w:pPr>
+        <w:jc w:val="center"/>
+        <w:rPr>
+          <w:rFonts w:eastAsia="Times New Roman" w:cs="Times New Roman"/>
+          <w:b/>
+          <w:szCs w:val="20"/>
+        </w:rPr>
+      </w:pPr>
+      <w:r>
+        <w:rPr>
+          <w:rFonts w:eastAsia="Times New Roman" w:cs="Times New Roman"/>
+          <w:b/>
+          <w:szCs w:val="20"/>
+        </w:rPr>
+        <w:t xml:space="preserve">Table </w:t>
+      </w:r>
+      <w:r>
+        <w:rPr>
+          <w:rFonts w:eastAsia="Times New Roman" w:cs="Times New Roman"/>
+          <w:b/>
+          <w:szCs w:val="20"/>
+        </w:rPr>
+        <w:t>C</w:t>
+      </w:r>
+      <w:r>
+        <w:rPr>
+          <w:rFonts w:eastAsia="Times New Roman" w:cs="Times New Roman"/>
+          <w:b/>
+          <w:szCs w:val="20"/>
+        </w:rPr>
+        <w:t>-2</w:t>
+      </w:r>
+      <w:r>
+        <w:rPr>
+          <w:rFonts w:eastAsia="Times New Roman"/>
+          <w:b/>
+          <w:szCs w:val="20"/>
+        </w:rPr>
+        <w:t>. Data Reducer</w:t>
+      </w:r>
+      <w:r>
+        <w:rPr>
+          <w:rFonts w:eastAsia="Times New Roman" w:cs="Times New Roman"/>
+          <w:b/>
+          <w:szCs w:val="20"/>
+        </w:rPr>
+        <w:br/>
+        <w:t>Code Review</w:t>
+      </w:r>
+      <w:r>
+        <w:rPr>
+          <w:rFonts w:eastAsia="Times New Roman" w:cs="Times New Roman"/>
+          <w:b/>
+          <w:szCs w:val="20"/>
+        </w:rPr>
+        <w:t xml:space="preserve"> History</w:t>
+      </w:r>
+    </w:p>
+    <w:tbl>
+      <w:tblPr>
+        <w:tblStyle w:val="TableGrid1"/>
+        <w:tblW w:w="11682" w:type="dxa"/>
+        <w:tblInd w:w="-803" w:type="dxa"/>
+        <w:tblLook w:val="04A0" w:firstRow="1" w:lastRow="0" w:firstColumn="1" w:lastColumn="0" w:noHBand="0" w:noVBand="1"/>
+      </w:tblPr>
+      <w:tblGrid>
+        <w:gridCol w:w="1298"/>
+        <w:gridCol w:w="1774"/>
+        <w:gridCol w:w="8610"/>
+      </w:tblGrid>
+      <w:tr>
+        <w:trPr>
+          <w:cantSplit/>
+          <w:trHeight w:val="352"/>
+          <w:tblHeader/>
+        </w:trPr>
+        <w:tc>
+          <w:tcPr>
+            <w:tcW w:w="1298" w:type="dxa"/>
+            <w:tcBorders>
+              <w:top w:val="single" w:sz="4" w:space="0" w:color="auto"/>
+              <w:left w:val="single" w:sz="4" w:space="0" w:color="auto"/>
+              <w:bottom w:val="single" w:sz="4" w:space="0" w:color="auto"/>
+              <w:right w:val="single" w:sz="4" w:space="0" w:color="auto"/>
+            </w:tcBorders>
+            <w:shd w:val="clear" w:color="auto" w:fill="D9D9D9" w:themeFill="background1" w:themeFillShade="D9"/>
+            <w:vAlign w:val="bottom"/>
+            <w:hideMark/>
+          </w:tcPr>
+          <w:p>
+            <w:pPr>
+              <w:jc w:val="center"/>
+              <w:rPr>
+                <w:rFonts w:eastAsia="Times New Roman" w:cs="Times New Roman"/>
+                <w:b/>
+                <w:szCs w:val="20"/>
+              </w:rPr>
+            </w:pPr>
+            <w:r>
+              <w:rPr>
+                <w:rFonts w:eastAsia="Times New Roman" w:cs="Times New Roman"/>
+                <w:b/>
+                <w:szCs w:val="20"/>
+              </w:rPr>
+              <w:t>Date</w:t>
+            </w:r>
+          </w:p>
+        </w:tc>
+        <w:tc>
+          <w:tcPr>
+            <w:tcW w:w="1774" w:type="dxa"/>
+            <w:tcBorders>
+              <w:top w:val="single" w:sz="4" w:space="0" w:color="auto"/>
+              <w:left w:val="single" w:sz="4" w:space="0" w:color="auto"/>
+              <w:bottom w:val="single" w:sz="4" w:space="0" w:color="auto"/>
+              <w:right w:val="single" w:sz="4" w:space="0" w:color="auto"/>
+            </w:tcBorders>
+            <w:shd w:val="clear" w:color="auto" w:fill="D9D9D9" w:themeFill="background1" w:themeFillShade="D9"/>
+            <w:vAlign w:val="bottom"/>
+            <w:hideMark/>
+          </w:tcPr>
+          <w:p>
+            <w:pPr>
+              <w:jc w:val="center"/>
+              <w:rPr>
+                <w:rFonts w:eastAsia="Times New Roman" w:cs="Times New Roman"/>
+                <w:b/>
+                <w:szCs w:val="20"/>
+              </w:rPr>
+            </w:pPr>
+            <w:r>
+              <w:rPr>
+                <w:rFonts w:eastAsia="Times New Roman" w:cs="Times New Roman"/>
+                <w:b/>
+                <w:szCs w:val="20"/>
+              </w:rPr>
+              <w:t>Reviewer</w:t>
+            </w:r>
+          </w:p>
+        </w:tc>
+        <w:tc>
+          <w:tcPr>
+            <w:tcW w:w="8610" w:type="dxa"/>
+            <w:tcBorders>
+              <w:top w:val="single" w:sz="4" w:space="0" w:color="auto"/>
+              <w:left w:val="single" w:sz="4" w:space="0" w:color="auto"/>
+              <w:bottom w:val="single" w:sz="4" w:space="0" w:color="auto"/>
+              <w:right w:val="single" w:sz="4" w:space="0" w:color="auto"/>
+            </w:tcBorders>
+            <w:shd w:val="clear" w:color="auto" w:fill="D9D9D9" w:themeFill="background1" w:themeFillShade="D9"/>
+            <w:vAlign w:val="bottom"/>
+            <w:hideMark/>
+          </w:tcPr>
+          <w:p>
+            <w:pPr>
+              <w:jc w:val="center"/>
+              <w:rPr>
+                <w:rFonts w:eastAsia="Times New Roman" w:cs="Times New Roman"/>
+                <w:b/>
+                <w:szCs w:val="20"/>
+              </w:rPr>
+            </w:pPr>
+            <w:r>
+              <w:rPr>
+                <w:rFonts w:eastAsia="Times New Roman" w:cs="Times New Roman"/>
+                <w:b/>
+                <w:szCs w:val="20"/>
+              </w:rPr>
+              <w:t>Comments</w:t>
+            </w:r>
+          </w:p>
+        </w:tc>
+      </w:tr>
+      <w:tr>
+        <w:trPr>
+          <w:cantSplit/>
+          <w:trHeight w:val="352"/>
+          <w:tblHeader/>
+        </w:trPr>
+        <w:tc>
+          <w:tcPr>
+            <w:tcW w:w="1298" w:type="dxa"/>
+            <w:tcBorders>
+              <w:top w:val="single" w:sz="4" w:space="0" w:color="auto"/>
+              <w:left w:val="single" w:sz="4" w:space="0" w:color="auto"/>
+              <w:bottom w:val="single" w:sz="4" w:space="0" w:color="auto"/>
+              <w:right w:val="single" w:sz="4" w:space="0" w:color="auto"/>
+            </w:tcBorders>
+            <w:shd w:val="clear" w:color="auto" w:fill="auto"/>
+            <w:vAlign w:val="center"/>
+          </w:tcPr>
+          <w:p>
+            <w:pPr>
+              <w:jc w:val="center"/>
+              <w:rPr>
+                <w:rFonts w:eastAsia="Times New Roman" w:cs="Times New Roman"/>
+                <w:b/>
+                <w:szCs w:val="20"/>
+              </w:rPr>
+            </w:pPr>
+            <w:r>
+              <w:rPr>
+                <w:rFonts w:eastAsia="Times New Roman" w:cs="Times New Roman"/>
+                <w:b/>
+                <w:szCs w:val="20"/>
+              </w:rPr>
+              <w:t>0</w:t>
+            </w:r>
+            <w:r>
+              <w:rPr>
+                <w:rFonts w:eastAsia="Times New Roman" w:cs="Times New Roman"/>
+                <w:b/>
+                <w:szCs w:val="20"/>
+              </w:rPr>
+              <w:t>3</w:t>
+            </w:r>
+            <w:r>
+              <w:rPr>
+                <w:rFonts w:eastAsia="Times New Roman" w:cs="Times New Roman"/>
+                <w:b/>
+                <w:szCs w:val="20"/>
+              </w:rPr>
+              <w:t>/0</w:t>
+            </w:r>
+            <w:r>
+              <w:rPr>
+                <w:rFonts w:eastAsia="Times New Roman" w:cs="Times New Roman"/>
+                <w:b/>
+                <w:szCs w:val="20"/>
+              </w:rPr>
+              <w:t>4</w:t>
+            </w:r>
+            <w:r>
+              <w:rPr>
+                <w:rFonts w:eastAsia="Times New Roman" w:cs="Times New Roman"/>
+                <w:b/>
+                <w:szCs w:val="20"/>
+              </w:rPr>
+              <w:t>/2020</w:t>
+            </w:r>
+          </w:p>
+        </w:tc>
+        <w:tc>
+          <w:tcPr>
+            <w:tcW w:w="1774" w:type="dxa"/>
+            <w:tcBorders>
+              <w:top w:val="single" w:sz="4" w:space="0" w:color="auto"/>
+              <w:left w:val="single" w:sz="4" w:space="0" w:color="auto"/>
+              <w:bottom w:val="single" w:sz="4" w:space="0" w:color="auto"/>
+              <w:right w:val="single" w:sz="4" w:space="0" w:color="auto"/>
+            </w:tcBorders>
+            <w:shd w:val="clear" w:color="auto" w:fill="auto"/>
+            <w:vAlign w:val="center"/>
+          </w:tcPr>
+          <w:p>
+            <w:pPr>
+              <w:rPr>
+                <w:rFonts w:eastAsia="Times New Roman" w:cs="Times New Roman"/>
+                <w:b/>
+                <w:szCs w:val="20"/>
+              </w:rPr>
+            </w:pPr>
+            <w:r>
+              <w:rPr>
+                <w:rFonts w:eastAsia="Times New Roman"/>
+                <w:szCs w:val="20"/>
+              </w:rPr>
+              <w:t>Mitchell Tufford</w:t>
+            </w:r>
+          </w:p>
+        </w:tc>
+        <w:tc>
+          <w:tcPr>
+            <w:tcW w:w="8610" w:type="dxa"/>
+            <w:tcBorders>
+              <w:top w:val="single" w:sz="4" w:space="0" w:color="auto"/>
+              <w:left w:val="single" w:sz="4" w:space="0" w:color="auto"/>
+              <w:bottom w:val="single" w:sz="4" w:space="0" w:color="auto"/>
+              <w:right w:val="single" w:sz="4" w:space="0" w:color="auto"/>
+            </w:tcBorders>
+            <w:shd w:val="clear" w:color="auto" w:fill="auto"/>
+            <w:vAlign w:val="center"/>
+          </w:tcPr>
+          <w:p>
+            <w:pPr>
+              <w:rPr>
+                <w:rFonts w:eastAsia="Times New Roman" w:cs="Times New Roman"/>
+                <w:b/>
+                <w:szCs w:val="20"/>
+              </w:rPr>
+            </w:pPr>
+            <w:r>
+              <w:rPr>
+                <w:rFonts w:eastAsia="Times New Roman"/>
+                <w:szCs w:val="20"/>
+              </w:rPr>
+              <w:t xml:space="preserve">Issue #1 identified. No impacts to other repository tools or library dependencies were discerned. The </w:t>
+            </w:r>
+            <w:proofErr w:type="spellStart"/>
+            <w:r>
+              <w:rPr>
+                <w:rFonts w:eastAsia="Times New Roman"/>
+                <w:szCs w:val="20"/>
+              </w:rPr>
+              <w:t>H</w:t>
+            </w:r>
+            <w:r>
+              <w:rPr>
+                <w:rFonts w:eastAsia="Times New Roman"/>
+                <w:szCs w:val="20"/>
+              </w:rPr>
+              <w:t>SSMB</w:t>
+            </w:r>
+            <w:r>
+              <w:rPr>
+                <w:rFonts w:eastAsia="Times New Roman"/>
+                <w:szCs w:val="20"/>
+              </w:rPr>
+              <w:t>uilder</w:t>
+            </w:r>
+            <w:proofErr w:type="spellEnd"/>
+            <w:r>
+              <w:rPr>
+                <w:rFonts w:eastAsia="Times New Roman"/>
+                <w:szCs w:val="20"/>
+              </w:rPr>
+              <w:t xml:space="preserve"> tool refers to the Timeseries library, but the update in this revision was unit tests only, not the library code.</w:t>
             </w:r>
           </w:p>
         </w:tc>
@@ -25949,6 +28708,29 @@
       <w:rFonts w:asciiTheme="majorHAnsi" w:eastAsiaTheme="majorEastAsia" w:hAnsiTheme="majorHAnsi" w:cstheme="majorBidi"/>
       <w:color w:val="2F5496" w:themeColor="accent1" w:themeShade="BF"/>
     </w:rPr>
+  </w:style>
+  <w:style w:type="table" w:customStyle="1" w:styleId="TableGrid1">
+    <w:name w:val="Table Grid1"/>
+    <w:basedOn w:val="TableNormal"/>
+    <w:next w:val="TableGrid"/>
+    <w:uiPriority w:val="39"/>
+    <w:rsid w:val="00A71FE8"/>
+    <w:pPr>
+      <w:spacing w:after="0" w:line="240" w:lineRule="auto"/>
+    </w:pPr>
+    <w:rPr>
+      <w:rFonts w:asciiTheme="minorHAnsi" w:hAnsiTheme="minorHAnsi" w:cstheme="minorBidi"/>
+    </w:rPr>
+    <w:tblPr>
+      <w:tblBorders>
+        <w:top w:val="single" w:sz="4" w:space="0" w:color="auto"/>
+        <w:left w:val="single" w:sz="4" w:space="0" w:color="auto"/>
+        <w:bottom w:val="single" w:sz="4" w:space="0" w:color="auto"/>
+        <w:right w:val="single" w:sz="4" w:space="0" w:color="auto"/>
+        <w:insideH w:val="single" w:sz="4" w:space="0" w:color="auto"/>
+        <w:insideV w:val="single" w:sz="4" w:space="0" w:color="auto"/>
+      </w:tblBorders>
+    </w:tblPr>
   </w:style>
 </w:styles>
 </file>
@@ -28095,7 +30877,7 @@
 </file>
 
 <file path=customXml/itemProps4.xml><?xml version="1.0" encoding="utf-8"?>
-<ds:datastoreItem xmlns:ds="http://schemas.openxmlformats.org/officeDocument/2006/customXml" ds:itemID="{5731F59A-758E-4CBA-B651-110F7E1BA31D}">
+<ds:datastoreItem xmlns:ds="http://schemas.openxmlformats.org/officeDocument/2006/customXml" ds:itemID="{B8C4CBC0-9E5D-475B-B29F-6774F197A665}">
   <ds:schemaRefs>
     <ds:schemaRef ds:uri="http://schemas.openxmlformats.org/officeDocument/2006/bibliography"/>
   </ds:schemaRefs>

</xml_diff>